<commit_message>
Extension and cleanup Sim
- removed several obsolete methods and parts in StateObserverSim, GameBoardSimGui and BoardPanel
- extension last move: the last line taken is marked by an extra thick line (orange or action value color)
- extension losing triangle: once a player has lost, its losing triangle is marked by showing the circle nodes of this triangle with dark red border
- fixed a bug in StateObserverSim.copy()
- added getActionIntFromIJ and getIJfromActionInt (not used so far)
- extended Help File (GBGLaunch and Show Value)
</commit_message>
<xml_diff>
--- a/resources/HelpGUI-Arena-GBG.docx
+++ b/resources/HelpGUI-Arena-GBG.docx
@@ -40,8 +40,6 @@
         <w:t>CONTENTS</w:t>
       </w:r>
     </w:p>
-    <w:bookmarkStart w:id="1" w:name="_GoBack"/>
-    <w:bookmarkEnd w:id="1"/>
     <w:p>
       <w:pPr>
         <w:pStyle w:val="Verzeichnis1"/>
@@ -2990,7 +2988,7 @@
         </w:rPr>
         <w:fldChar w:fldCharType="end"/>
       </w:r>
-      <w:bookmarkStart w:id="2" w:name="_Toc31450479"/>
+      <w:bookmarkStart w:id="1" w:name="_Toc31450479"/>
       <w:r>
         <w:rPr>
           <w:rFonts w:eastAsia="Times New Roman"/>
@@ -2998,7 +2996,7 @@
         </w:rPr>
         <w:t>Arena &amp; Arena Train Elements</w:t>
       </w:r>
-      <w:bookmarkEnd w:id="2"/>
+      <w:bookmarkEnd w:id="1"/>
     </w:p>
     <w:p>
       <w:pPr>
@@ -3070,7 +3068,7 @@
           <w:lang w:val="en-US"/>
         </w:rPr>
       </w:pPr>
-      <w:bookmarkStart w:id="3" w:name="_Toc31450480"/>
+      <w:bookmarkStart w:id="2" w:name="_Toc31450480"/>
       <w:r>
         <w:rPr>
           <w:rFonts w:eastAsia="Times New Roman"/>
@@ -3078,8 +3076,8 @@
         </w:rPr>
         <w:t>Age</w:t>
       </w:r>
-      <w:bookmarkStart w:id="4" w:name="AgentType"/>
-      <w:bookmarkEnd w:id="4"/>
+      <w:bookmarkStart w:id="3" w:name="AgentType"/>
+      <w:bookmarkEnd w:id="3"/>
       <w:r>
         <w:rPr>
           <w:rFonts w:eastAsia="Times New Roman"/>
@@ -3087,7 +3085,7 @@
         </w:rPr>
         <w:t>nt Type</w:t>
       </w:r>
-      <w:bookmarkEnd w:id="3"/>
+      <w:bookmarkEnd w:id="2"/>
     </w:p>
     <w:p>
       <w:pPr>
@@ -3122,8 +3120,8 @@
         </w:rPr>
         <w:t>T</w:t>
       </w:r>
-      <w:bookmarkStart w:id="5" w:name="TDS"/>
-      <w:bookmarkEnd w:id="5"/>
+      <w:bookmarkStart w:id="4" w:name="TDS"/>
+      <w:bookmarkEnd w:id="4"/>
       <w:r>
         <w:rPr>
           <w:b/>
@@ -3158,8 +3156,8 @@
         </w:rPr>
         <w:t>TD-Ntuple-2, TD-Ntu</w:t>
       </w:r>
-      <w:bookmarkStart w:id="6" w:name="TD_Ntuple_2"/>
-      <w:bookmarkEnd w:id="6"/>
+      <w:bookmarkStart w:id="5" w:name="TD_Ntuple_2"/>
+      <w:bookmarkEnd w:id="5"/>
       <w:r>
         <w:rPr>
           <w:b/>
@@ -3194,8 +3192,8 @@
         </w:rPr>
         <w:t>S</w:t>
       </w:r>
-      <w:bookmarkStart w:id="7" w:name="Sarsa"/>
-      <w:bookmarkEnd w:id="7"/>
+      <w:bookmarkStart w:id="6" w:name="Sarsa"/>
+      <w:bookmarkEnd w:id="6"/>
       <w:r>
         <w:rPr>
           <w:b/>
@@ -3230,8 +3228,8 @@
         </w:rPr>
         <w:t>M</w:t>
       </w:r>
-      <w:bookmarkStart w:id="8" w:name="MC"/>
-      <w:bookmarkEnd w:id="8"/>
+      <w:bookmarkStart w:id="7" w:name="MC"/>
+      <w:bookmarkEnd w:id="7"/>
       <w:r>
         <w:rPr>
           <w:b/>
@@ -3266,8 +3264,8 @@
         </w:rPr>
         <w:t>MC</w:t>
       </w:r>
-      <w:bookmarkStart w:id="9" w:name="MCTS"/>
-      <w:bookmarkEnd w:id="9"/>
+      <w:bookmarkStart w:id="8" w:name="MCTS"/>
+      <w:bookmarkEnd w:id="8"/>
       <w:r>
         <w:rPr>
           <w:b/>
@@ -3302,8 +3300,8 @@
         </w:rPr>
         <w:t>MC</w:t>
       </w:r>
-      <w:bookmarkStart w:id="10" w:name="MCTSE"/>
-      <w:bookmarkEnd w:id="10"/>
+      <w:bookmarkStart w:id="9" w:name="MCTSE"/>
+      <w:bookmarkEnd w:id="9"/>
       <w:r>
         <w:rPr>
           <w:b/>
@@ -3338,8 +3336,8 @@
         </w:rPr>
         <w:t>M</w:t>
       </w:r>
-      <w:bookmarkStart w:id="11" w:name="MaxN"/>
-      <w:bookmarkEnd w:id="11"/>
+      <w:bookmarkStart w:id="10" w:name="MaxN"/>
+      <w:bookmarkEnd w:id="10"/>
       <w:r>
         <w:rPr>
           <w:b/>
@@ -3374,8 +3372,8 @@
         </w:rPr>
         <w:t>Exp</w:t>
       </w:r>
-      <w:bookmarkStart w:id="12" w:name="ExpectimaxN"/>
-      <w:bookmarkEnd w:id="12"/>
+      <w:bookmarkStart w:id="11" w:name="ExpectimaxN"/>
+      <w:bookmarkEnd w:id="11"/>
       <w:r>
         <w:rPr>
           <w:b/>
@@ -3410,8 +3408,8 @@
         </w:rPr>
         <w:t>Ra</w:t>
       </w:r>
-      <w:bookmarkStart w:id="13" w:name="Random"/>
-      <w:bookmarkEnd w:id="13"/>
+      <w:bookmarkStart w:id="12" w:name="Random"/>
+      <w:bookmarkEnd w:id="12"/>
       <w:r>
         <w:rPr>
           <w:b/>
@@ -3447,8 +3445,8 @@
         <w:lastRenderedPageBreak/>
         <w:t>Hu</w:t>
       </w:r>
-      <w:bookmarkStart w:id="14" w:name="Human"/>
-      <w:bookmarkEnd w:id="14"/>
+      <w:bookmarkStart w:id="13" w:name="Human"/>
+      <w:bookmarkEnd w:id="13"/>
       <w:r>
         <w:rPr>
           <w:b/>
@@ -3664,7 +3662,7 @@
           <w:lang w:val="en-US"/>
         </w:rPr>
       </w:pPr>
-      <w:bookmarkStart w:id="15" w:name="_Toc31450481"/>
+      <w:bookmarkStart w:id="14" w:name="_Toc31450481"/>
       <w:r>
         <w:rPr>
           <w:rFonts w:eastAsia="Times New Roman"/>
@@ -3672,8 +3670,8 @@
         </w:rPr>
         <w:t>P</w:t>
       </w:r>
-      <w:bookmarkStart w:id="16" w:name="Play"/>
-      <w:bookmarkEnd w:id="16"/>
+      <w:bookmarkStart w:id="15" w:name="Play"/>
+      <w:bookmarkEnd w:id="15"/>
       <w:r>
         <w:rPr>
           <w:rFonts w:eastAsia="Times New Roman"/>
@@ -3681,7 +3679,7 @@
         </w:rPr>
         <w:t>lay</w:t>
       </w:r>
-      <w:bookmarkEnd w:id="15"/>
+      <w:bookmarkEnd w:id="14"/>
     </w:p>
     <w:p>
       <w:pPr>
@@ -3789,11 +3787,23 @@
         <w:rPr>
           <w:lang w:val="en-US"/>
         </w:rPr>
-        <w:t xml:space="preserve"> is selected, the game board will display the game values for the agent who just made the </w:t>
-      </w:r>
-      <w:r>
-        <w:rPr>
-          <w:b/>
+        <w:t xml:space="preserve"> is selected, the game board will display the game values for the agent who just </w:t>
+      </w:r>
+      <w:r>
+        <w:rPr>
+          <w:b/>
+          <w:lang w:val="en-US"/>
+        </w:rPr>
+        <w:t>made</w:t>
+      </w:r>
+      <w:r>
+        <w:rPr>
+          <w:lang w:val="en-US"/>
+        </w:rPr>
+        <w:t xml:space="preserve"> the </w:t>
+      </w:r>
+      <w:r>
+        <w:rPr>
           <w:lang w:val="en-US"/>
         </w:rPr>
         <w:t>last</w:t>
@@ -3802,7 +3812,19 @@
         <w:rPr>
           <w:lang w:val="en-US"/>
         </w:rPr>
-        <w:t xml:space="preserve"> move. (Note the difference to  </w:t>
+        <w:t xml:space="preserve"> move.</w:t>
+      </w:r>
+      <w:r>
+        <w:rPr>
+          <w:lang w:val="en-US"/>
+        </w:rPr>
+        <w:t xml:space="preserve"> So the values are not a hint for the next move, but a sort of explanation of the last move and how confident the agent was in his decision.</w:t>
+      </w:r>
+      <w:r>
+        <w:rPr>
+          <w:lang w:val="en-US"/>
+        </w:rPr>
+        <w:t xml:space="preserve"> (Note the difference to  </w:t>
       </w:r>
       <w:hyperlink r:id="rId10" w:history="1">
         <w:r>
@@ -3830,7 +3852,32 @@
         <w:rPr>
           <w:lang w:val="en-US"/>
         </w:rPr>
-        <w:t xml:space="preserve"> state.) </w:t>
+        <w:t xml:space="preserve"> state</w:t>
+      </w:r>
+      <w:r>
+        <w:rPr>
+          <w:lang w:val="en-US"/>
+        </w:rPr>
+        <w:t xml:space="preserve">, i.e. for the player who </w:t>
+      </w:r>
+      <w:r>
+        <w:rPr>
+          <w:b/>
+          <w:lang w:val="en-US"/>
+        </w:rPr>
+        <w:t>has to</w:t>
+      </w:r>
+      <w:r>
+        <w:rPr>
+          <w:lang w:val="en-US"/>
+        </w:rPr>
+        <w:t xml:space="preserve"> move</w:t>
+      </w:r>
+      <w:r>
+        <w:rPr>
+          <w:lang w:val="en-US"/>
+        </w:rPr>
+        <w:t xml:space="preserve">.) </w:t>
       </w:r>
     </w:p>
     <w:p>
@@ -3841,75 +3888,75 @@
           <w:lang w:val="en-US"/>
         </w:rPr>
       </w:pPr>
-      <w:bookmarkStart w:id="17" w:name="_InspectV"/>
-      <w:bookmarkStart w:id="18" w:name="_Toc31450482"/>
+      <w:bookmarkStart w:id="16" w:name="_InspectV"/>
+      <w:bookmarkStart w:id="17" w:name="_Toc31450482"/>
+      <w:bookmarkEnd w:id="16"/>
+      <w:r>
+        <w:rPr>
+          <w:rFonts w:eastAsia="Times New Roman"/>
+          <w:lang w:val="en-US"/>
+        </w:rPr>
+        <w:t>In</w:t>
+      </w:r>
+      <w:bookmarkStart w:id="18" w:name="InspectV"/>
+      <w:bookmarkEnd w:id="18"/>
+      <w:r>
+        <w:rPr>
+          <w:rFonts w:eastAsia="Times New Roman"/>
+          <w:lang w:val="en-US"/>
+        </w:rPr>
+        <w:t>spectV</w:t>
+      </w:r>
       <w:bookmarkEnd w:id="17"/>
-      <w:r>
-        <w:rPr>
-          <w:rFonts w:eastAsia="Times New Roman"/>
-          <w:lang w:val="en-US"/>
-        </w:rPr>
-        <w:t>In</w:t>
-      </w:r>
-      <w:bookmarkStart w:id="19" w:name="InspectV"/>
+    </w:p>
+    <w:p>
+      <w:pPr>
+        <w:rPr>
+          <w:lang w:val="en-US"/>
+        </w:rPr>
+      </w:pPr>
+      <w:r>
+        <w:rPr>
+          <w:lang w:val="en-US"/>
+        </w:rPr>
+        <w:t>Inspect the value function V(</w:t>
+      </w:r>
+      <w:r>
+        <w:rPr>
+          <w:b/>
+          <w:bCs/>
+          <w:lang w:val="en-US"/>
+        </w:rPr>
+        <w:t>s’</w:t>
+      </w:r>
+      <w:r>
+        <w:rPr>
+          <w:lang w:val="en-US"/>
+        </w:rPr>
+        <w:t>) of the X-Player</w:t>
+      </w:r>
+      <w:r>
+        <w:rPr>
+          <w:lang w:val="en-US"/>
+        </w:rPr>
+        <w:t xml:space="preserve"> (Agent-0 for N-player games with N&gt;2)</w:t>
+      </w:r>
+      <w:r>
+        <w:rPr>
+          <w:lang w:val="en-US"/>
+        </w:rPr>
+        <w:t xml:space="preserve">. The X-Player is </w:t>
+      </w:r>
+    </w:p>
+    <w:p>
+      <w:pPr>
+        <w:ind w:left="360"/>
+        <w:rPr>
+          <w:lang w:val="en-US"/>
+        </w:rPr>
+      </w:pPr>
+      <w:bookmarkStart w:id="19" w:name="_Train_X"/>
       <w:bookmarkEnd w:id="19"/>
-      <w:r>
-        <w:rPr>
-          <w:rFonts w:eastAsia="Times New Roman"/>
-          <w:lang w:val="en-US"/>
-        </w:rPr>
-        <w:t>spectV</w:t>
-      </w:r>
-      <w:bookmarkEnd w:id="18"/>
-    </w:p>
-    <w:p>
-      <w:pPr>
-        <w:rPr>
-          <w:lang w:val="en-US"/>
-        </w:rPr>
-      </w:pPr>
-      <w:r>
-        <w:rPr>
-          <w:lang w:val="en-US"/>
-        </w:rPr>
-        <w:t>Inspect the value function V(</w:t>
-      </w:r>
-      <w:r>
-        <w:rPr>
-          <w:b/>
-          <w:bCs/>
-          <w:lang w:val="en-US"/>
-        </w:rPr>
-        <w:t>s’</w:t>
-      </w:r>
-      <w:r>
-        <w:rPr>
-          <w:lang w:val="en-US"/>
-        </w:rPr>
-        <w:t>) of the X-Player</w:t>
-      </w:r>
-      <w:r>
-        <w:rPr>
-          <w:lang w:val="en-US"/>
-        </w:rPr>
-        <w:t xml:space="preserve"> (Agent-0 for N-player games with N&gt;2)</w:t>
-      </w:r>
-      <w:r>
-        <w:rPr>
-          <w:lang w:val="en-US"/>
-        </w:rPr>
-        <w:t xml:space="preserve">. The X-Player is </w:t>
-      </w:r>
-    </w:p>
-    <w:p>
-      <w:pPr>
-        <w:ind w:left="360"/>
-        <w:rPr>
-          <w:lang w:val="en-US"/>
-        </w:rPr>
-      </w:pPr>
-      <w:bookmarkStart w:id="20" w:name="_Train_X"/>
-      <w:bookmarkEnd w:id="20"/>
       <w:r>
         <w:rPr>
           <w:lang w:val="en-US"/>
@@ -4091,7 +4138,44 @@
         <w:rPr>
           <w:lang w:val="en-US"/>
         </w:rPr>
-        <w:t>The value of V(</w:t>
+        <w:t>The value</w:t>
+      </w:r>
+      <w:r>
+        <w:rPr>
+          <w:lang w:val="en-US"/>
+        </w:rPr>
+        <w:t>s shown</w:t>
+      </w:r>
+      <w:r>
+        <w:rPr>
+          <w:lang w:val="en-US"/>
+        </w:rPr>
+        <w:t xml:space="preserve"> </w:t>
+      </w:r>
+      <w:r>
+        <w:rPr>
+          <w:lang w:val="en-US"/>
+        </w:rPr>
+        <w:t xml:space="preserve">on the GameBoard (in a game-specific way) are shown irrespective of the state of checkbox </w:t>
+      </w:r>
+      <w:r>
+        <w:rPr>
+          <w:b/>
+          <w:lang w:val="en-US"/>
+        </w:rPr>
+        <w:t>Show V</w:t>
+      </w:r>
+      <w:r>
+        <w:rPr>
+          <w:lang w:val="en-US"/>
+        </w:rPr>
+        <w:t>. They show</w:t>
+      </w:r>
+      <w:r>
+        <w:rPr>
+          <w:lang w:val="en-US"/>
+        </w:rPr>
+        <w:t xml:space="preserve"> V(</w:t>
       </w:r>
       <w:r>
         <w:rPr>
@@ -4131,7 +4215,19 @@
         <w:rPr>
           <w:lang w:val="en-US"/>
         </w:rPr>
-        <w:t xml:space="preserve"> of </w:t>
+        <w:t xml:space="preserve"> of</w:t>
+      </w:r>
+      <w:r>
+        <w:rPr>
+          <w:lang w:val="en-US"/>
+        </w:rPr>
+        <w:t xml:space="preserve"> the current state</w:t>
+      </w:r>
+      <w:r>
+        <w:rPr>
+          <w:lang w:val="en-US"/>
+        </w:rPr>
+        <w:t xml:space="preserve"> </w:t>
       </w:r>
       <w:r>
         <w:rPr>
@@ -4145,8 +4241,22 @@
         <w:rPr>
           <w:lang w:val="en-US"/>
         </w:rPr>
-        <w:t xml:space="preserve"> is displayed on the GameBoard in a game-specific way. </w:t>
-      </w:r>
+        <w:t>.</w:t>
+      </w:r>
+      <w:r>
+        <w:rPr>
+          <w:lang w:val="en-US"/>
+        </w:rPr>
+        <w:t> </w:t>
+      </w:r>
+      <w:r>
+        <w:rPr>
+          <w:lang w:val="en-US"/>
+        </w:rPr>
+        <w:t>Thus the values provide really a hint which is the best next move to play (in the view of the X-agent)</w:t>
+      </w:r>
+      <w:bookmarkStart w:id="20" w:name="_GoBack"/>
+      <w:bookmarkEnd w:id="20"/>
     </w:p>
     <w:p>
       <w:pPr>
@@ -4242,6 +4352,7 @@
         <w:rPr>
           <w:lang w:val="en-US"/>
         </w:rPr>
+        <w:lastRenderedPageBreak/>
         <w:t xml:space="preserve">A click on </w:t>
       </w:r>
       <w:hyperlink r:id="rId14" w:history="1">
@@ -4318,14 +4429,7 @@
         <w:rPr>
           <w:lang w:val="en-US"/>
         </w:rPr>
-        <w:t xml:space="preserve"> and so on, see below). The parameters are fetched from this multi-tabbed window when one </w:t>
-      </w:r>
-      <w:r>
-        <w:rPr>
-          <w:lang w:val="en-US"/>
-        </w:rPr>
-        <w:lastRenderedPageBreak/>
-        <w:t xml:space="preserve">of the train buttons, Train X, Train O, or MultiTrain is pressed. This is for the trainable agents. For the non-trainable agents, the parameters are fetched from this multi-tabbed window when Quick Eval, Compete, or Save Agent (Arena menu) are issued or when buttons </w:t>
+        <w:t xml:space="preserve"> and so on, see below). The parameters are fetched from this multi-tabbed window when one of the train buttons, Train X, Train O, or MultiTrain is pressed. This is for the trainable agents. For the non-trainable agents, the parameters are fetched from this multi-tabbed window when Quick Eval, Compete, or Save Agent (Arena menu) are issued or when buttons </w:t>
       </w:r>
       <w:hyperlink w:anchor="Play" w:history="1">
         <w:r>
@@ -4700,6 +4804,7 @@
           <w:rFonts w:eastAsia="Times New Roman"/>
           <w:lang w:val="en-US"/>
         </w:rPr>
+        <w:lastRenderedPageBreak/>
         <w:t>Load Agent</w:t>
       </w:r>
       <w:bookmarkEnd w:id="28"/>
@@ -4795,7 +4900,6 @@
         <w:rPr>
           <w:lang w:val="en-US"/>
         </w:rPr>
-        <w:lastRenderedPageBreak/>
         <w:t xml:space="preserve">An agent is saved and loaded with </w:t>
       </w:r>
       <w:r>
@@ -5355,6 +5459,7 @@
           <w:rFonts w:eastAsia="Times New Roman"/>
           <w:lang w:val="en-US"/>
         </w:rPr>
+        <w:lastRenderedPageBreak/>
         <w:t>Each player (here: “X” and “O”) has a multi-tabbed subwindow for setting the parameters for specific agents</w:t>
       </w:r>
     </w:p>
@@ -5516,7 +5621,6 @@
           <w:b/>
           <w:lang w:val="en-US"/>
         </w:rPr>
-        <w:lastRenderedPageBreak/>
         <w:t>Epsilon init</w:t>
       </w:r>
       <w:r>
@@ -6713,6 +6817,7 @@
         <w:rPr>
           <w:lang w:val="en-US"/>
         </w:rPr>
+        <w:lastRenderedPageBreak/>
         <w:t xml:space="preserve">If the value function is approximated by a neural network, the effective learning rate for the input-to-hidden weights is Alpha divided by the input-fan-in (size of input layer) and the learning rate for the hidden-to-output weights is Alpha divided by the hidden-fan-in (size of the hidden layer). </w:t>
       </w:r>
     </w:p>
@@ -6822,7 +6927,6 @@
           <w:b/>
           <w:lang w:val="en-US"/>
         </w:rPr>
-        <w:lastRenderedPageBreak/>
         <w:t>1</w:t>
       </w:r>
       <w:r>
@@ -7450,6 +7554,7 @@
           <w:b/>
           <w:lang w:val="en-US"/>
         </w:rPr>
+        <w:lastRenderedPageBreak/>
         <w:t>AFTERSTATE</w:t>
       </w:r>
       <w:r>
@@ -7575,7 +7680,6 @@
           <w:b/>
           <w:lang w:val="en-US"/>
         </w:rPr>
-        <w:lastRenderedPageBreak/>
         <w:t>Rollout Depth</w:t>
       </w:r>
       <w:r>
@@ -8027,6 +8131,7 @@
           <w:b/>
           <w:lang w:val="en-US"/>
         </w:rPr>
+        <w:lastRenderedPageBreak/>
         <w:t>Number Agents</w:t>
       </w:r>
       <w:r>
@@ -8219,7 +8324,6 @@
           <w:b/>
           <w:lang w:val="en-US"/>
         </w:rPr>
-        <w:lastRenderedPageBreak/>
         <w:t>Max-N Hashmap</w:t>
       </w:r>
       <w:r>
@@ -8652,6 +8756,7 @@
           <w:b/>
           <w:lang w:val="en-US"/>
         </w:rPr>
+        <w:lastRenderedPageBreak/>
         <w:t>Sto</w:t>
       </w:r>
       <w:bookmarkStart w:id="54" w:name="StopTest"/>
@@ -8800,14 +8905,7 @@
         <w:rPr>
           <w:lang w:val="en-US"/>
         </w:rPr>
-        <w:t xml:space="preserve">: If not checked, each training episode is started from the default (empty) game board. If checked, it is in 50% the empty game board and the other </w:t>
-      </w:r>
-      <w:r>
-        <w:rPr>
-          <w:lang w:val="en-US"/>
-        </w:rPr>
-        <w:lastRenderedPageBreak/>
-        <w:t>50% are distributed equally on one of the possible 1-ply successors of the empty board. Increases the exploration.</w:t>
+        <w:t>: If not checked, each training episode is started from the default (empty) game board. If checked, it is in 50% the empty game board and the other 50% are distributed equally on one of the possible 1-ply successors of the empty board. Increases the exploration.</w:t>
       </w:r>
     </w:p>
     <w:p>
@@ -9305,6 +9403,7 @@
           <w:b/>
           <w:lang w:val="en-US"/>
         </w:rPr>
+        <w:lastRenderedPageBreak/>
         <w:t>Verbose</w:t>
       </w:r>
       <w:r>
@@ -9469,7 +9568,6 @@
         <w:rPr>
           <w:lang w:val="en-US"/>
         </w:rPr>
-        <w:lastRenderedPageBreak/>
         <w:t>Available eval</w:t>
       </w:r>
       <w:bookmarkStart w:id="61" w:name="evaluators"/>
@@ -9888,7 +9986,14 @@
         <w:rPr>
           <w:lang w:val="en-US"/>
         </w:rPr>
-        <w:t xml:space="preserve">mode 11: perform one competition consisting of 3 (HexConfig.EVAL_NUMEPISODES) episodes, for each different start state coded in HexConfig.EVAL_START_ACTION[N][]. All start states are winning boards. The agent to be evaluated makes the next move against the agent loaded from </w:t>
+        <w:t xml:space="preserve">mode 11: perform one competition consisting of 3 (HexConfig.EVAL_NUMEPISODES) episodes, for each different start state coded in </w:t>
+      </w:r>
+      <w:r>
+        <w:rPr>
+          <w:lang w:val="en-US"/>
+        </w:rPr>
+        <w:lastRenderedPageBreak/>
+        <w:t xml:space="preserve">HexConfig.EVAL_START_ACTION[N][]. All start states are winning boards. The agent to be evaluated makes the next move against the agent loaded from </w:t>
       </w:r>
       <w:r>
         <w:rPr>
@@ -10023,7 +10128,6 @@
         <w:rPr>
           <w:lang w:val="en-US"/>
         </w:rPr>
-        <w:lastRenderedPageBreak/>
         <w:t>mode 2: use Evaluator2048_EA: perform a CMA-evaluation of the heuristics (see [Kutsch2017])</w:t>
       </w:r>
     </w:p>
@@ -10488,6 +10592,7 @@
           <w:rFonts w:eastAsia="Times New Roman"/>
           <w:lang w:val="en-US"/>
         </w:rPr>
+        <w:lastRenderedPageBreak/>
         <w:t>Load &amp; Show Results from Disk</w:t>
       </w:r>
       <w:bookmarkEnd w:id="69"/>
@@ -10607,7 +10712,6 @@
           <w:rFonts w:eastAsia="Times New Roman"/>
           <w:lang w:val="en-US"/>
         </w:rPr>
-        <w:lastRenderedPageBreak/>
         <w:t>Help File in Browser</w:t>
       </w:r>
       <w:bookmarkEnd w:id="72"/>
@@ -12965,7 +13069,7 @@
 </file>
 
 <file path=customXml/itemProps1.xml><?xml version="1.0" encoding="utf-8"?>
-<ds:datastoreItem xmlns:ds="http://schemas.openxmlformats.org/officeDocument/2006/customXml" ds:itemID="{27C77ED4-1351-4E5F-A1BF-D516168EC854}">
+<ds:datastoreItem xmlns:ds="http://schemas.openxmlformats.org/officeDocument/2006/customXml" ds:itemID="{DE3BFC26-D6B9-4978-8856-5FAA440036E4}">
   <ds:schemaRefs>
     <ds:schemaRef ds:uri="http://schemas.openxmlformats.org/officeDocument/2006/bibliography"/>
   </ds:schemaRefs>

</xml_diff>

<commit_message>
GBGLaunch.jar, GBGBatch.jar & Help File Update
</commit_message>
<xml_diff>
--- a/resources/HelpGUI-Arena-GBG.docx
+++ b/resources/HelpGUI-Arena-GBG.docx
@@ -12,7 +12,7 @@
           <w:lang w:val="en-US"/>
         </w:rPr>
       </w:pPr>
-      <w:bookmarkStart w:id="0" w:name="_Toc31450478"/>
+      <w:bookmarkStart w:id="0" w:name="_Toc33631632"/>
       <w:r>
         <w:rPr>
           <w:rFonts w:eastAsia="Times New Roman"/>
@@ -47,6 +47,7 @@
           <w:tab w:val="right" w:leader="dot" w:pos="9062"/>
         </w:tabs>
         <w:rPr>
+          <w:rFonts w:asciiTheme="minorHAnsi" w:hAnsiTheme="minorHAnsi" w:cstheme="minorBidi"/>
           <w:noProof/>
         </w:rPr>
       </w:pPr>
@@ -77,7 +78,7 @@
         </w:rPr>
         <w:fldChar w:fldCharType="separate"/>
       </w:r>
-      <w:hyperlink w:anchor="_Toc31450478" w:history="1">
+      <w:hyperlink w:anchor="_Toc33631632" w:history="1">
         <w:r>
           <w:rPr>
             <w:rStyle w:val="Hyperlink"/>
@@ -106,7 +107,7 @@
             <w:noProof/>
             <w:webHidden/>
           </w:rPr>
-          <w:instrText xml:space="preserve"> PAGEREF _Toc31450478 \h </w:instrText>
+          <w:instrText xml:space="preserve"> PAGEREF _Toc33631632 \h </w:instrText>
         </w:r>
         <w:r>
           <w:rPr>
@@ -148,7 +149,7 @@
           <w:noProof/>
         </w:rPr>
       </w:pPr>
-      <w:hyperlink w:anchor="_Toc31450479" w:history="1">
+      <w:hyperlink w:anchor="_Toc33631633" w:history="1">
         <w:r>
           <w:rPr>
             <w:rStyle w:val="Hyperlink"/>
@@ -156,6 +157,77 @@
             <w:noProof/>
             <w:lang w:val="en-US"/>
           </w:rPr>
+          <w:t>GBG Launcher</w:t>
+        </w:r>
+        <w:r>
+          <w:rPr>
+            <w:noProof/>
+            <w:webHidden/>
+          </w:rPr>
+          <w:tab/>
+        </w:r>
+        <w:r>
+          <w:rPr>
+            <w:noProof/>
+            <w:webHidden/>
+          </w:rPr>
+          <w:fldChar w:fldCharType="begin"/>
+        </w:r>
+        <w:r>
+          <w:rPr>
+            <w:noProof/>
+            <w:webHidden/>
+          </w:rPr>
+          <w:instrText xml:space="preserve"> PAGEREF _Toc33631633 \h </w:instrText>
+        </w:r>
+        <w:r>
+          <w:rPr>
+            <w:noProof/>
+            <w:webHidden/>
+          </w:rPr>
+        </w:r>
+        <w:r>
+          <w:rPr>
+            <w:noProof/>
+            <w:webHidden/>
+          </w:rPr>
+          <w:fldChar w:fldCharType="separate"/>
+        </w:r>
+        <w:r>
+          <w:rPr>
+            <w:noProof/>
+            <w:webHidden/>
+          </w:rPr>
+          <w:t>2</w:t>
+        </w:r>
+        <w:r>
+          <w:rPr>
+            <w:noProof/>
+            <w:webHidden/>
+          </w:rPr>
+          <w:fldChar w:fldCharType="end"/>
+        </w:r>
+      </w:hyperlink>
+    </w:p>
+    <w:p>
+      <w:pPr>
+        <w:pStyle w:val="Verzeichnis2"/>
+        <w:tabs>
+          <w:tab w:val="right" w:leader="dot" w:pos="9062"/>
+        </w:tabs>
+        <w:rPr>
+          <w:rFonts w:asciiTheme="minorHAnsi" w:hAnsiTheme="minorHAnsi" w:cstheme="minorBidi"/>
+          <w:noProof/>
+        </w:rPr>
+      </w:pPr>
+      <w:hyperlink w:anchor="_Toc33631634" w:history="1">
+        <w:r>
+          <w:rPr>
+            <w:rStyle w:val="Hyperlink"/>
+            <w:rFonts w:eastAsia="Times New Roman"/>
+            <w:noProof/>
+            <w:lang w:val="en-US"/>
+          </w:rPr>
           <w:t>Arena &amp; Arena Train Elements</w:t>
         </w:r>
         <w:r>
@@ -177,7 +249,7 @@
             <w:noProof/>
             <w:webHidden/>
           </w:rPr>
-          <w:instrText xml:space="preserve"> PAGEREF _Toc31450479 \h </w:instrText>
+          <w:instrText xml:space="preserve"> PAGEREF _Toc33631634 \h </w:instrText>
         </w:r>
         <w:r>
           <w:rPr>
@@ -197,7 +269,7 @@
             <w:noProof/>
             <w:webHidden/>
           </w:rPr>
-          <w:t>2</w:t>
+          <w:t>3</w:t>
         </w:r>
         <w:r>
           <w:rPr>
@@ -219,7 +291,7 @@
           <w:noProof/>
         </w:rPr>
       </w:pPr>
-      <w:hyperlink w:anchor="_Toc31450480" w:history="1">
+      <w:hyperlink w:anchor="_Toc33631635" w:history="1">
         <w:r>
           <w:rPr>
             <w:rStyle w:val="Hyperlink"/>
@@ -248,7 +320,7 @@
             <w:noProof/>
             <w:webHidden/>
           </w:rPr>
-          <w:instrText xml:space="preserve"> PAGEREF _Toc31450480 \h </w:instrText>
+          <w:instrText xml:space="preserve"> PAGEREF _Toc33631635 \h </w:instrText>
         </w:r>
         <w:r>
           <w:rPr>
@@ -268,7 +340,7 @@
             <w:noProof/>
             <w:webHidden/>
           </w:rPr>
-          <w:t>2</w:t>
+          <w:t>3</w:t>
         </w:r>
         <w:r>
           <w:rPr>
@@ -290,7 +362,7 @@
           <w:noProof/>
         </w:rPr>
       </w:pPr>
-      <w:hyperlink w:anchor="_Toc31450481" w:history="1">
+      <w:hyperlink w:anchor="_Toc33631636" w:history="1">
         <w:r>
           <w:rPr>
             <w:rStyle w:val="Hyperlink"/>
@@ -319,7 +391,7 @@
             <w:noProof/>
             <w:webHidden/>
           </w:rPr>
-          <w:instrText xml:space="preserve"> PAGEREF _Toc31450481 \h </w:instrText>
+          <w:instrText xml:space="preserve"> PAGEREF _Toc33631636 \h </w:instrText>
         </w:r>
         <w:r>
           <w:rPr>
@@ -339,7 +411,7 @@
             <w:noProof/>
             <w:webHidden/>
           </w:rPr>
-          <w:t>3</w:t>
+          <w:t>4</w:t>
         </w:r>
         <w:r>
           <w:rPr>
@@ -361,7 +433,7 @@
           <w:noProof/>
         </w:rPr>
       </w:pPr>
-      <w:hyperlink w:anchor="_Toc31450482" w:history="1">
+      <w:hyperlink w:anchor="_Toc33631637" w:history="1">
         <w:r>
           <w:rPr>
             <w:rStyle w:val="Hyperlink"/>
@@ -390,7 +462,7 @@
             <w:noProof/>
             <w:webHidden/>
           </w:rPr>
-          <w:instrText xml:space="preserve"> PAGEREF _Toc31450482 \h </w:instrText>
+          <w:instrText xml:space="preserve"> PAGEREF _Toc33631637 \h </w:instrText>
         </w:r>
         <w:r>
           <w:rPr>
@@ -410,7 +482,7 @@
             <w:noProof/>
             <w:webHidden/>
           </w:rPr>
-          <w:t>3</w:t>
+          <w:t>4</w:t>
         </w:r>
         <w:r>
           <w:rPr>
@@ -432,7 +504,7 @@
           <w:noProof/>
         </w:rPr>
       </w:pPr>
-      <w:hyperlink w:anchor="_Toc31450483" w:history="1">
+      <w:hyperlink w:anchor="_Toc33631638" w:history="1">
         <w:r>
           <w:rPr>
             <w:rStyle w:val="Hyperlink"/>
@@ -461,7 +533,7 @@
             <w:noProof/>
             <w:webHidden/>
           </w:rPr>
-          <w:instrText xml:space="preserve"> PAGEREF _Toc31450483 \h </w:instrText>
+          <w:instrText xml:space="preserve"> PAGEREF _Toc33631638 \h </w:instrText>
         </w:r>
         <w:r>
           <w:rPr>
@@ -481,7 +553,7 @@
             <w:noProof/>
             <w:webHidden/>
           </w:rPr>
-          <w:t>3</w:t>
+          <w:t>4</w:t>
         </w:r>
         <w:r>
           <w:rPr>
@@ -503,7 +575,7 @@
           <w:noProof/>
         </w:rPr>
       </w:pPr>
-      <w:hyperlink w:anchor="_Toc31450484" w:history="1">
+      <w:hyperlink w:anchor="_Toc33631639" w:history="1">
         <w:r>
           <w:rPr>
             <w:rStyle w:val="Hyperlink"/>
@@ -532,7 +604,7 @@
             <w:noProof/>
             <w:webHidden/>
           </w:rPr>
-          <w:instrText xml:space="preserve"> PAGEREF _Toc31450484 \h </w:instrText>
+          <w:instrText xml:space="preserve"> PAGEREF _Toc33631639 \h </w:instrText>
         </w:r>
         <w:r>
           <w:rPr>
@@ -552,7 +624,7 @@
             <w:noProof/>
             <w:webHidden/>
           </w:rPr>
-          <w:t>4</w:t>
+          <w:t>5</w:t>
         </w:r>
         <w:r>
           <w:rPr>
@@ -574,7 +646,7 @@
           <w:noProof/>
         </w:rPr>
       </w:pPr>
-      <w:hyperlink w:anchor="_Toc31450485" w:history="1">
+      <w:hyperlink w:anchor="_Toc33631640" w:history="1">
         <w:r>
           <w:rPr>
             <w:rStyle w:val="Hyperlink"/>
@@ -603,7 +675,7 @@
             <w:noProof/>
             <w:webHidden/>
           </w:rPr>
-          <w:instrText xml:space="preserve"> PAGEREF _Toc31450485 \h </w:instrText>
+          <w:instrText xml:space="preserve"> PAGEREF _Toc33631640 \h </w:instrText>
         </w:r>
         <w:r>
           <w:rPr>
@@ -623,7 +695,7 @@
             <w:noProof/>
             <w:webHidden/>
           </w:rPr>
-          <w:t>4</w:t>
+          <w:t>5</w:t>
         </w:r>
         <w:r>
           <w:rPr>
@@ -645,7 +717,7 @@
           <w:noProof/>
         </w:rPr>
       </w:pPr>
-      <w:hyperlink w:anchor="_Toc31450486" w:history="1">
+      <w:hyperlink w:anchor="_Toc33631641" w:history="1">
         <w:r>
           <w:rPr>
             <w:rStyle w:val="Hyperlink"/>
@@ -674,7 +746,7 @@
             <w:noProof/>
             <w:webHidden/>
           </w:rPr>
-          <w:instrText xml:space="preserve"> PAGEREF _Toc31450486 \h </w:instrText>
+          <w:instrText xml:space="preserve"> PAGEREF _Toc33631641 \h </w:instrText>
         </w:r>
         <w:r>
           <w:rPr>
@@ -694,7 +766,7 @@
             <w:noProof/>
             <w:webHidden/>
           </w:rPr>
-          <w:t>4</w:t>
+          <w:t>5</w:t>
         </w:r>
         <w:r>
           <w:rPr>
@@ -716,7 +788,7 @@
           <w:noProof/>
         </w:rPr>
       </w:pPr>
-      <w:hyperlink w:anchor="_Toc31450487" w:history="1">
+      <w:hyperlink w:anchor="_Toc33631642" w:history="1">
         <w:r>
           <w:rPr>
             <w:rStyle w:val="Hyperlink"/>
@@ -745,7 +817,7 @@
             <w:noProof/>
             <w:webHidden/>
           </w:rPr>
-          <w:instrText xml:space="preserve"> PAGEREF _Toc31450487 \h </w:instrText>
+          <w:instrText xml:space="preserve"> PAGEREF _Toc33631642 \h </w:instrText>
         </w:r>
         <w:r>
           <w:rPr>
@@ -765,7 +837,7 @@
             <w:noProof/>
             <w:webHidden/>
           </w:rPr>
-          <w:t>4</w:t>
+          <w:t>5</w:t>
         </w:r>
         <w:r>
           <w:rPr>
@@ -787,7 +859,7 @@
           <w:noProof/>
         </w:rPr>
       </w:pPr>
-      <w:hyperlink w:anchor="_Toc31450488" w:history="1">
+      <w:hyperlink w:anchor="_Toc33631643" w:history="1">
         <w:r>
           <w:rPr>
             <w:rStyle w:val="Hyperlink"/>
@@ -816,7 +888,7 @@
             <w:noProof/>
             <w:webHidden/>
           </w:rPr>
-          <w:instrText xml:space="preserve"> PAGEREF _Toc31450488 \h </w:instrText>
+          <w:instrText xml:space="preserve"> PAGEREF _Toc33631643 \h </w:instrText>
         </w:r>
         <w:r>
           <w:rPr>
@@ -836,7 +908,7 @@
             <w:noProof/>
             <w:webHidden/>
           </w:rPr>
-          <w:t>4</w:t>
+          <w:t>5</w:t>
         </w:r>
         <w:r>
           <w:rPr>
@@ -858,7 +930,7 @@
           <w:noProof/>
         </w:rPr>
       </w:pPr>
-      <w:hyperlink w:anchor="_Toc31450489" w:history="1">
+      <w:hyperlink w:anchor="_Toc33631644" w:history="1">
         <w:r>
           <w:rPr>
             <w:rStyle w:val="Hyperlink"/>
@@ -887,7 +959,7 @@
             <w:noProof/>
             <w:webHidden/>
           </w:rPr>
-          <w:instrText xml:space="preserve"> PAGEREF _Toc31450489 \h </w:instrText>
+          <w:instrText xml:space="preserve"> PAGEREF _Toc33631644 \h </w:instrText>
         </w:r>
         <w:r>
           <w:rPr>
@@ -907,7 +979,7 @@
             <w:noProof/>
             <w:webHidden/>
           </w:rPr>
-          <w:t>4</w:t>
+          <w:t>5</w:t>
         </w:r>
         <w:r>
           <w:rPr>
@@ -929,7 +1001,7 @@
           <w:noProof/>
         </w:rPr>
       </w:pPr>
-      <w:hyperlink w:anchor="_Toc31450490" w:history="1">
+      <w:hyperlink w:anchor="_Toc33631645" w:history="1">
         <w:r>
           <w:rPr>
             <w:rStyle w:val="Hyperlink"/>
@@ -958,7 +1030,7 @@
             <w:noProof/>
             <w:webHidden/>
           </w:rPr>
-          <w:instrText xml:space="preserve"> PAGEREF _Toc31450490 \h </w:instrText>
+          <w:instrText xml:space="preserve"> PAGEREF _Toc33631645 \h </w:instrText>
         </w:r>
         <w:r>
           <w:rPr>
@@ -978,7 +1050,7 @@
             <w:noProof/>
             <w:webHidden/>
           </w:rPr>
-          <w:t>5</w:t>
+          <w:t>6</w:t>
         </w:r>
         <w:r>
           <w:rPr>
@@ -1000,7 +1072,7 @@
           <w:noProof/>
         </w:rPr>
       </w:pPr>
-      <w:hyperlink w:anchor="_Toc31450491" w:history="1">
+      <w:hyperlink w:anchor="_Toc33631646" w:history="1">
         <w:r>
           <w:rPr>
             <w:rStyle w:val="Hyperlink"/>
@@ -1029,7 +1101,7 @@
             <w:noProof/>
             <w:webHidden/>
           </w:rPr>
-          <w:instrText xml:space="preserve"> PAGEREF _Toc31450491 \h </w:instrText>
+          <w:instrText xml:space="preserve"> PAGEREF _Toc33631646 \h </w:instrText>
         </w:r>
         <w:r>
           <w:rPr>
@@ -1049,7 +1121,7 @@
             <w:noProof/>
             <w:webHidden/>
           </w:rPr>
-          <w:t>5</w:t>
+          <w:t>6</w:t>
         </w:r>
         <w:r>
           <w:rPr>
@@ -1071,7 +1143,7 @@
           <w:noProof/>
         </w:rPr>
       </w:pPr>
-      <w:hyperlink w:anchor="_Toc31450492" w:history="1">
+      <w:hyperlink w:anchor="_Toc33631647" w:history="1">
         <w:r>
           <w:rPr>
             <w:rStyle w:val="Hyperlink"/>
@@ -1100,7 +1172,7 @@
             <w:noProof/>
             <w:webHidden/>
           </w:rPr>
-          <w:instrText xml:space="preserve"> PAGEREF _Toc31450492 \h </w:instrText>
+          <w:instrText xml:space="preserve"> PAGEREF _Toc33631647 \h </w:instrText>
         </w:r>
         <w:r>
           <w:rPr>
@@ -1120,7 +1192,7 @@
             <w:noProof/>
             <w:webHidden/>
           </w:rPr>
-          <w:t>5</w:t>
+          <w:t>6</w:t>
         </w:r>
         <w:r>
           <w:rPr>
@@ -1142,7 +1214,7 @@
           <w:noProof/>
         </w:rPr>
       </w:pPr>
-      <w:hyperlink w:anchor="_Toc31450493" w:history="1">
+      <w:hyperlink w:anchor="_Toc33631648" w:history="1">
         <w:r>
           <w:rPr>
             <w:rStyle w:val="Hyperlink"/>
@@ -1171,7 +1243,7 @@
             <w:noProof/>
             <w:webHidden/>
           </w:rPr>
-          <w:instrText xml:space="preserve"> PAGEREF _Toc31450493 \h </w:instrText>
+          <w:instrText xml:space="preserve"> PAGEREF _Toc33631648 \h </w:instrText>
         </w:r>
         <w:r>
           <w:rPr>
@@ -1191,7 +1263,7 @@
             <w:noProof/>
             <w:webHidden/>
           </w:rPr>
-          <w:t>5</w:t>
+          <w:t>6</w:t>
         </w:r>
         <w:r>
           <w:rPr>
@@ -1213,7 +1285,7 @@
           <w:noProof/>
         </w:rPr>
       </w:pPr>
-      <w:hyperlink w:anchor="_Toc31450494" w:history="1">
+      <w:hyperlink w:anchor="_Toc33631649" w:history="1">
         <w:r>
           <w:rPr>
             <w:rStyle w:val="Hyperlink"/>
@@ -1242,7 +1314,7 @@
             <w:noProof/>
             <w:webHidden/>
           </w:rPr>
-          <w:instrText xml:space="preserve"> PAGEREF _Toc31450494 \h </w:instrText>
+          <w:instrText xml:space="preserve"> PAGEREF _Toc33631649 \h </w:instrText>
         </w:r>
         <w:r>
           <w:rPr>
@@ -1262,7 +1334,7 @@
             <w:noProof/>
             <w:webHidden/>
           </w:rPr>
-          <w:t>5</w:t>
+          <w:t>6</w:t>
         </w:r>
         <w:r>
           <w:rPr>
@@ -1284,7 +1356,7 @@
           <w:noProof/>
         </w:rPr>
       </w:pPr>
-      <w:hyperlink w:anchor="_Toc31450495" w:history="1">
+      <w:hyperlink w:anchor="_Toc33631650" w:history="1">
         <w:r>
           <w:rPr>
             <w:rStyle w:val="Hyperlink"/>
@@ -1313,7 +1385,7 @@
             <w:noProof/>
             <w:webHidden/>
           </w:rPr>
-          <w:instrText xml:space="preserve"> PAGEREF _Toc31450495 \h </w:instrText>
+          <w:instrText xml:space="preserve"> PAGEREF _Toc33631650 \h </w:instrText>
         </w:r>
         <w:r>
           <w:rPr>
@@ -1333,7 +1405,7 @@
             <w:noProof/>
             <w:webHidden/>
           </w:rPr>
-          <w:t>5</w:t>
+          <w:t>6</w:t>
         </w:r>
         <w:r>
           <w:rPr>
@@ -1355,7 +1427,7 @@
           <w:noProof/>
         </w:rPr>
       </w:pPr>
-      <w:hyperlink w:anchor="_Toc31450496" w:history="1">
+      <w:hyperlink w:anchor="_Toc33631651" w:history="1">
         <w:r>
           <w:rPr>
             <w:rStyle w:val="Hyperlink"/>
@@ -1384,7 +1456,7 @@
             <w:noProof/>
             <w:webHidden/>
           </w:rPr>
-          <w:instrText xml:space="preserve"> PAGEREF _Toc31450496 \h </w:instrText>
+          <w:instrText xml:space="preserve"> PAGEREF _Toc33631651 \h </w:instrText>
         </w:r>
         <w:r>
           <w:rPr>
@@ -1404,7 +1476,7 @@
             <w:noProof/>
             <w:webHidden/>
           </w:rPr>
-          <w:t>5</w:t>
+          <w:t>6</w:t>
         </w:r>
         <w:r>
           <w:rPr>
@@ -1426,7 +1498,7 @@
           <w:noProof/>
         </w:rPr>
       </w:pPr>
-      <w:hyperlink w:anchor="_Toc31450497" w:history="1">
+      <w:hyperlink w:anchor="_Toc33631652" w:history="1">
         <w:r>
           <w:rPr>
             <w:rStyle w:val="Hyperlink"/>
@@ -1455,7 +1527,7 @@
             <w:noProof/>
             <w:webHidden/>
           </w:rPr>
-          <w:instrText xml:space="preserve"> PAGEREF _Toc31450497 \h </w:instrText>
+          <w:instrText xml:space="preserve"> PAGEREF _Toc33631652 \h </w:instrText>
         </w:r>
         <w:r>
           <w:rPr>
@@ -1475,7 +1547,7 @@
             <w:noProof/>
             <w:webHidden/>
           </w:rPr>
-          <w:t>6</w:t>
+          <w:t>7</w:t>
         </w:r>
         <w:r>
           <w:rPr>
@@ -1497,7 +1569,7 @@
           <w:noProof/>
         </w:rPr>
       </w:pPr>
-      <w:hyperlink w:anchor="_Toc31450498" w:history="1">
+      <w:hyperlink w:anchor="_Toc33631653" w:history="1">
         <w:r>
           <w:rPr>
             <w:rStyle w:val="Hyperlink"/>
@@ -1526,7 +1598,7 @@
             <w:noProof/>
             <w:webHidden/>
           </w:rPr>
-          <w:instrText xml:space="preserve"> PAGEREF _Toc31450498 \h </w:instrText>
+          <w:instrText xml:space="preserve"> PAGEREF _Toc33631653 \h </w:instrText>
         </w:r>
         <w:r>
           <w:rPr>
@@ -1546,7 +1618,7 @@
             <w:noProof/>
             <w:webHidden/>
           </w:rPr>
-          <w:t>7</w:t>
+          <w:t>8</w:t>
         </w:r>
         <w:r>
           <w:rPr>
@@ -1568,7 +1640,7 @@
           <w:noProof/>
         </w:rPr>
       </w:pPr>
-      <w:hyperlink w:anchor="_Toc31450499" w:history="1">
+      <w:hyperlink w:anchor="_Toc33631654" w:history="1">
         <w:r>
           <w:rPr>
             <w:rStyle w:val="Hyperlink"/>
@@ -1597,7 +1669,7 @@
             <w:noProof/>
             <w:webHidden/>
           </w:rPr>
-          <w:instrText xml:space="preserve"> PAGEREF _Toc31450499 \h </w:instrText>
+          <w:instrText xml:space="preserve"> PAGEREF _Toc33631654 \h </w:instrText>
         </w:r>
         <w:r>
           <w:rPr>
@@ -1617,7 +1689,7 @@
             <w:noProof/>
             <w:webHidden/>
           </w:rPr>
-          <w:t>7</w:t>
+          <w:t>8</w:t>
         </w:r>
         <w:r>
           <w:rPr>
@@ -1639,7 +1711,7 @@
           <w:noProof/>
         </w:rPr>
       </w:pPr>
-      <w:hyperlink w:anchor="_Toc31450500" w:history="1">
+      <w:hyperlink w:anchor="_Toc33631655" w:history="1">
         <w:r>
           <w:rPr>
             <w:rStyle w:val="Hyperlink"/>
@@ -1668,7 +1740,7 @@
             <w:noProof/>
             <w:webHidden/>
           </w:rPr>
-          <w:instrText xml:space="preserve"> PAGEREF _Toc31450500 \h </w:instrText>
+          <w:instrText xml:space="preserve"> PAGEREF _Toc33631655 \h </w:instrText>
         </w:r>
         <w:r>
           <w:rPr>
@@ -1688,7 +1760,7 @@
             <w:noProof/>
             <w:webHidden/>
           </w:rPr>
-          <w:t>8</w:t>
+          <w:t>9</w:t>
         </w:r>
         <w:r>
           <w:rPr>
@@ -1710,7 +1782,7 @@
           <w:noProof/>
         </w:rPr>
       </w:pPr>
-      <w:hyperlink w:anchor="_Toc31450501" w:history="1">
+      <w:hyperlink w:anchor="_Toc33631656" w:history="1">
         <w:r>
           <w:rPr>
             <w:rStyle w:val="Hyperlink"/>
@@ -1739,7 +1811,7 @@
             <w:noProof/>
             <w:webHidden/>
           </w:rPr>
-          <w:instrText xml:space="preserve"> PAGEREF _Toc31450501 \h </w:instrText>
+          <w:instrText xml:space="preserve"> PAGEREF _Toc33631656 \h </w:instrText>
         </w:r>
         <w:r>
           <w:rPr>
@@ -1759,7 +1831,7 @@
             <w:noProof/>
             <w:webHidden/>
           </w:rPr>
-          <w:t>8</w:t>
+          <w:t>9</w:t>
         </w:r>
         <w:r>
           <w:rPr>
@@ -1781,7 +1853,7 @@
           <w:noProof/>
         </w:rPr>
       </w:pPr>
-      <w:hyperlink w:anchor="_Toc31450502" w:history="1">
+      <w:hyperlink w:anchor="_Toc33631657" w:history="1">
         <w:r>
           <w:rPr>
             <w:rStyle w:val="Hyperlink"/>
@@ -1810,7 +1882,7 @@
             <w:noProof/>
             <w:webHidden/>
           </w:rPr>
-          <w:instrText xml:space="preserve"> PAGEREF _Toc31450502 \h </w:instrText>
+          <w:instrText xml:space="preserve"> PAGEREF _Toc33631657 \h </w:instrText>
         </w:r>
         <w:r>
           <w:rPr>
@@ -1830,7 +1902,7 @@
             <w:noProof/>
             <w:webHidden/>
           </w:rPr>
-          <w:t>9</w:t>
+          <w:t>10</w:t>
         </w:r>
         <w:r>
           <w:rPr>
@@ -1852,7 +1924,7 @@
           <w:noProof/>
         </w:rPr>
       </w:pPr>
-      <w:hyperlink w:anchor="_Toc31450503" w:history="1">
+      <w:hyperlink w:anchor="_Toc33631658" w:history="1">
         <w:r>
           <w:rPr>
             <w:rStyle w:val="Hyperlink"/>
@@ -1880,7 +1952,7 @@
             <w:noProof/>
             <w:webHidden/>
           </w:rPr>
-          <w:instrText xml:space="preserve"> PAGEREF _Toc31450503 \h </w:instrText>
+          <w:instrText xml:space="preserve"> PAGEREF _Toc33631658 \h </w:instrText>
         </w:r>
         <w:r>
           <w:rPr>
@@ -1900,7 +1972,7 @@
             <w:noProof/>
             <w:webHidden/>
           </w:rPr>
-          <w:t>10</w:t>
+          <w:t>11</w:t>
         </w:r>
         <w:r>
           <w:rPr>
@@ -1922,7 +1994,7 @@
           <w:noProof/>
         </w:rPr>
       </w:pPr>
-      <w:hyperlink w:anchor="_Toc31450504" w:history="1">
+      <w:hyperlink w:anchor="_Toc33631659" w:history="1">
         <w:r>
           <w:rPr>
             <w:rStyle w:val="Hyperlink"/>
@@ -1950,7 +2022,7 @@
             <w:noProof/>
             <w:webHidden/>
           </w:rPr>
-          <w:instrText xml:space="preserve"> PAGEREF _Toc31450504 \h </w:instrText>
+          <w:instrText xml:space="preserve"> PAGEREF _Toc33631659 \h </w:instrText>
         </w:r>
         <w:r>
           <w:rPr>
@@ -1970,7 +2042,7 @@
             <w:noProof/>
             <w:webHidden/>
           </w:rPr>
-          <w:t>10</w:t>
+          <w:t>11</w:t>
         </w:r>
         <w:r>
           <w:rPr>
@@ -1992,7 +2064,7 @@
           <w:noProof/>
         </w:rPr>
       </w:pPr>
-      <w:hyperlink w:anchor="_Toc31450505" w:history="1">
+      <w:hyperlink w:anchor="_Toc33631660" w:history="1">
         <w:r>
           <w:rPr>
             <w:rStyle w:val="Hyperlink"/>
@@ -2020,7 +2092,7 @@
             <w:noProof/>
             <w:webHidden/>
           </w:rPr>
-          <w:instrText xml:space="preserve"> PAGEREF _Toc31450505 \h </w:instrText>
+          <w:instrText xml:space="preserve"> PAGEREF _Toc33631660 \h </w:instrText>
         </w:r>
         <w:r>
           <w:rPr>
@@ -2040,7 +2112,7 @@
             <w:noProof/>
             <w:webHidden/>
           </w:rPr>
-          <w:t>10</w:t>
+          <w:t>11</w:t>
         </w:r>
         <w:r>
           <w:rPr>
@@ -2062,7 +2134,7 @@
           <w:noProof/>
         </w:rPr>
       </w:pPr>
-      <w:hyperlink w:anchor="_Toc31450506" w:history="1">
+      <w:hyperlink w:anchor="_Toc33631661" w:history="1">
         <w:r>
           <w:rPr>
             <w:rStyle w:val="Hyperlink"/>
@@ -2090,7 +2162,7 @@
             <w:noProof/>
             <w:webHidden/>
           </w:rPr>
-          <w:instrText xml:space="preserve"> PAGEREF _Toc31450506 \h </w:instrText>
+          <w:instrText xml:space="preserve"> PAGEREF _Toc33631661 \h </w:instrText>
         </w:r>
         <w:r>
           <w:rPr>
@@ -2110,7 +2182,7 @@
             <w:noProof/>
             <w:webHidden/>
           </w:rPr>
-          <w:t>11</w:t>
+          <w:t>12</w:t>
         </w:r>
         <w:r>
           <w:rPr>
@@ -2132,7 +2204,7 @@
           <w:noProof/>
         </w:rPr>
       </w:pPr>
-      <w:hyperlink w:anchor="_Toc31450507" w:history="1">
+      <w:hyperlink w:anchor="_Toc33631662" w:history="1">
         <w:r>
           <w:rPr>
             <w:rStyle w:val="Hyperlink"/>
@@ -2160,7 +2232,7 @@
             <w:noProof/>
             <w:webHidden/>
           </w:rPr>
-          <w:instrText xml:space="preserve"> PAGEREF _Toc31450507 \h </w:instrText>
+          <w:instrText xml:space="preserve"> PAGEREF _Toc33631662 \h </w:instrText>
         </w:r>
         <w:r>
           <w:rPr>
@@ -2180,7 +2252,7 @@
             <w:noProof/>
             <w:webHidden/>
           </w:rPr>
-          <w:t>11</w:t>
+          <w:t>12</w:t>
         </w:r>
         <w:r>
           <w:rPr>
@@ -2202,7 +2274,7 @@
           <w:noProof/>
         </w:rPr>
       </w:pPr>
-      <w:hyperlink w:anchor="_Toc31450508" w:history="1">
+      <w:hyperlink w:anchor="_Toc33631663" w:history="1">
         <w:r>
           <w:rPr>
             <w:rStyle w:val="Hyperlink"/>
@@ -2230,7 +2302,7 @@
             <w:noProof/>
             <w:webHidden/>
           </w:rPr>
-          <w:instrText xml:space="preserve"> PAGEREF _Toc31450508 \h </w:instrText>
+          <w:instrText xml:space="preserve"> PAGEREF _Toc33631663 \h </w:instrText>
         </w:r>
         <w:r>
           <w:rPr>
@@ -2250,7 +2322,7 @@
             <w:noProof/>
             <w:webHidden/>
           </w:rPr>
-          <w:t>11</w:t>
+          <w:t>12</w:t>
         </w:r>
         <w:r>
           <w:rPr>
@@ -2272,7 +2344,7 @@
           <w:noProof/>
         </w:rPr>
       </w:pPr>
-      <w:hyperlink w:anchor="_Toc31450509" w:history="1">
+      <w:hyperlink w:anchor="_Toc33631664" w:history="1">
         <w:r>
           <w:rPr>
             <w:rStyle w:val="Hyperlink"/>
@@ -2300,7 +2372,7 @@
             <w:noProof/>
             <w:webHidden/>
           </w:rPr>
-          <w:instrText xml:space="preserve"> PAGEREF _Toc31450509 \h </w:instrText>
+          <w:instrText xml:space="preserve"> PAGEREF _Toc33631664 \h </w:instrText>
         </w:r>
         <w:r>
           <w:rPr>
@@ -2320,7 +2392,7 @@
             <w:noProof/>
             <w:webHidden/>
           </w:rPr>
-          <w:t>11</w:t>
+          <w:t>12</w:t>
         </w:r>
         <w:r>
           <w:rPr>
@@ -2342,7 +2414,7 @@
           <w:noProof/>
         </w:rPr>
       </w:pPr>
-      <w:hyperlink w:anchor="_Toc31450510" w:history="1">
+      <w:hyperlink w:anchor="_Toc33631665" w:history="1">
         <w:r>
           <w:rPr>
             <w:rStyle w:val="Hyperlink"/>
@@ -2370,7 +2442,7 @@
             <w:noProof/>
             <w:webHidden/>
           </w:rPr>
-          <w:instrText xml:space="preserve"> PAGEREF _Toc31450510 \h </w:instrText>
+          <w:instrText xml:space="preserve"> PAGEREF _Toc33631665 \h </w:instrText>
         </w:r>
         <w:r>
           <w:rPr>
@@ -2390,7 +2462,7 @@
             <w:noProof/>
             <w:webHidden/>
           </w:rPr>
-          <w:t>12</w:t>
+          <w:t>13</w:t>
         </w:r>
         <w:r>
           <w:rPr>
@@ -2412,7 +2484,7 @@
           <w:noProof/>
         </w:rPr>
       </w:pPr>
-      <w:hyperlink w:anchor="_Toc31450511" w:history="1">
+      <w:hyperlink w:anchor="_Toc33631666" w:history="1">
         <w:r>
           <w:rPr>
             <w:rStyle w:val="Hyperlink"/>
@@ -2440,7 +2512,7 @@
             <w:noProof/>
             <w:webHidden/>
           </w:rPr>
-          <w:instrText xml:space="preserve"> PAGEREF _Toc31450511 \h </w:instrText>
+          <w:instrText xml:space="preserve"> PAGEREF _Toc33631666 \h </w:instrText>
         </w:r>
         <w:r>
           <w:rPr>
@@ -2460,7 +2532,7 @@
             <w:noProof/>
             <w:webHidden/>
           </w:rPr>
-          <w:t>12</w:t>
+          <w:t>13</w:t>
         </w:r>
         <w:r>
           <w:rPr>
@@ -2482,7 +2554,7 @@
           <w:noProof/>
         </w:rPr>
       </w:pPr>
-      <w:hyperlink w:anchor="_Toc31450512" w:history="1">
+      <w:hyperlink w:anchor="_Toc33631667" w:history="1">
         <w:r>
           <w:rPr>
             <w:rStyle w:val="Hyperlink"/>
@@ -2511,7 +2583,7 @@
             <w:noProof/>
             <w:webHidden/>
           </w:rPr>
-          <w:instrText xml:space="preserve"> PAGEREF _Toc31450512 \h </w:instrText>
+          <w:instrText xml:space="preserve"> PAGEREF _Toc33631667 \h </w:instrText>
         </w:r>
         <w:r>
           <w:rPr>
@@ -2531,7 +2603,7 @@
             <w:noProof/>
             <w:webHidden/>
           </w:rPr>
-          <w:t>12</w:t>
+          <w:t>13</w:t>
         </w:r>
         <w:r>
           <w:rPr>
@@ -2553,7 +2625,7 @@
           <w:noProof/>
         </w:rPr>
       </w:pPr>
-      <w:hyperlink w:anchor="_Toc31450513" w:history="1">
+      <w:hyperlink w:anchor="_Toc33631668" w:history="1">
         <w:r>
           <w:rPr>
             <w:rStyle w:val="Hyperlink"/>
@@ -2582,7 +2654,7 @@
             <w:noProof/>
             <w:webHidden/>
           </w:rPr>
-          <w:instrText xml:space="preserve"> PAGEREF _Toc31450513 \h </w:instrText>
+          <w:instrText xml:space="preserve"> PAGEREF _Toc33631668 \h </w:instrText>
         </w:r>
         <w:r>
           <w:rPr>
@@ -2602,7 +2674,7 @@
             <w:noProof/>
             <w:webHidden/>
           </w:rPr>
-          <w:t>12</w:t>
+          <w:t>13</w:t>
         </w:r>
         <w:r>
           <w:rPr>
@@ -2624,7 +2696,7 @@
           <w:noProof/>
         </w:rPr>
       </w:pPr>
-      <w:hyperlink w:anchor="_Toc31450514" w:history="1">
+      <w:hyperlink w:anchor="_Toc33631669" w:history="1">
         <w:r>
           <w:rPr>
             <w:rStyle w:val="Hyperlink"/>
@@ -2653,7 +2725,7 @@
             <w:noProof/>
             <w:webHidden/>
           </w:rPr>
-          <w:instrText xml:space="preserve"> PAGEREF _Toc31450514 \h </w:instrText>
+          <w:instrText xml:space="preserve"> PAGEREF _Toc33631669 \h </w:instrText>
         </w:r>
         <w:r>
           <w:rPr>
@@ -2673,7 +2745,7 @@
             <w:noProof/>
             <w:webHidden/>
           </w:rPr>
-          <w:t>12</w:t>
+          <w:t>13</w:t>
         </w:r>
         <w:r>
           <w:rPr>
@@ -2695,7 +2767,7 @@
           <w:noProof/>
         </w:rPr>
       </w:pPr>
-      <w:hyperlink w:anchor="_Toc31450515" w:history="1">
+      <w:hyperlink w:anchor="_Toc33631670" w:history="1">
         <w:r>
           <w:rPr>
             <w:rStyle w:val="Hyperlink"/>
@@ -2724,7 +2796,7 @@
             <w:noProof/>
             <w:webHidden/>
           </w:rPr>
-          <w:instrText xml:space="preserve"> PAGEREF _Toc31450515 \h </w:instrText>
+          <w:instrText xml:space="preserve"> PAGEREF _Toc33631670 \h </w:instrText>
         </w:r>
         <w:r>
           <w:rPr>
@@ -2744,7 +2816,7 @@
             <w:noProof/>
             <w:webHidden/>
           </w:rPr>
-          <w:t>12</w:t>
+          <w:t>14</w:t>
         </w:r>
         <w:r>
           <w:rPr>
@@ -2766,7 +2838,7 @@
           <w:noProof/>
         </w:rPr>
       </w:pPr>
-      <w:hyperlink w:anchor="_Toc31450516" w:history="1">
+      <w:hyperlink w:anchor="_Toc33631671" w:history="1">
         <w:r>
           <w:rPr>
             <w:rStyle w:val="Hyperlink"/>
@@ -2795,7 +2867,7 @@
             <w:noProof/>
             <w:webHidden/>
           </w:rPr>
-          <w:instrText xml:space="preserve"> PAGEREF _Toc31450516 \h </w:instrText>
+          <w:instrText xml:space="preserve"> PAGEREF _Toc33631671 \h </w:instrText>
         </w:r>
         <w:r>
           <w:rPr>
@@ -2815,7 +2887,7 @@
             <w:noProof/>
             <w:webHidden/>
           </w:rPr>
-          <w:t>12</w:t>
+          <w:t>14</w:t>
         </w:r>
         <w:r>
           <w:rPr>
@@ -2837,7 +2909,7 @@
           <w:noProof/>
         </w:rPr>
       </w:pPr>
-      <w:hyperlink w:anchor="_Toc31450517" w:history="1">
+      <w:hyperlink w:anchor="_Toc33631672" w:history="1">
         <w:r>
           <w:rPr>
             <w:rStyle w:val="Hyperlink"/>
@@ -2866,7 +2938,7 @@
             <w:noProof/>
             <w:webHidden/>
           </w:rPr>
-          <w:instrText xml:space="preserve"> PAGEREF _Toc31450517 \h </w:instrText>
+          <w:instrText xml:space="preserve"> PAGEREF _Toc33631672 \h </w:instrText>
         </w:r>
         <w:r>
           <w:rPr>
@@ -2886,7 +2958,7 @@
             <w:noProof/>
             <w:webHidden/>
           </w:rPr>
-          <w:t>13</w:t>
+          <w:t>14</w:t>
         </w:r>
         <w:r>
           <w:rPr>
@@ -2908,7 +2980,7 @@
           <w:noProof/>
         </w:rPr>
       </w:pPr>
-      <w:hyperlink w:anchor="_Toc31450518" w:history="1">
+      <w:hyperlink w:anchor="_Toc33631673" w:history="1">
         <w:r>
           <w:rPr>
             <w:rStyle w:val="Hyperlink"/>
@@ -2937,7 +3009,7 @@
             <w:noProof/>
             <w:webHidden/>
           </w:rPr>
-          <w:instrText xml:space="preserve"> PAGEREF _Toc31450518 \h </w:instrText>
+          <w:instrText xml:space="preserve"> PAGEREF _Toc33631673 \h </w:instrText>
         </w:r>
         <w:r>
           <w:rPr>
@@ -2957,7 +3029,7 @@
             <w:noProof/>
             <w:webHidden/>
           </w:rPr>
-          <w:t>13</w:t>
+          <w:t>14</w:t>
         </w:r>
         <w:r>
           <w:rPr>
@@ -2983,7 +3055,7 @@
         </w:rPr>
         <w:fldChar w:fldCharType="end"/>
       </w:r>
-      <w:bookmarkStart w:id="1" w:name="_Toc31450479"/>
+      <w:bookmarkStart w:id="1" w:name="_Toc33631633"/>
       <w:r>
         <w:rPr>
           <w:rFonts w:eastAsia="Times New Roman"/>
@@ -2991,30 +3063,63 @@
         </w:rPr>
         <w:t>GBG Launcher</w:t>
       </w:r>
-    </w:p>
-    <w:p>
-      <w:pPr>
-        <w:rPr>
-          <w:lang w:val="en-US"/>
-        </w:rPr>
-      </w:pPr>
-      <w:r>
-        <w:rPr>
-          <w:lang w:val="en-US"/>
-        </w:rPr>
-        <w:t>When starting GBGLaunch.</w:t>
-      </w:r>
-      <w:r>
-        <w:rPr>
-          <w:lang w:val="en-US"/>
-        </w:rPr>
-        <w:t>jar, a small launcher window appears which allows to select a game:</w:t>
+      <w:bookmarkEnd w:id="1"/>
+    </w:p>
+    <w:p>
+      <w:pPr>
+        <w:rPr>
+          <w:lang w:val="en-US"/>
+        </w:rPr>
+      </w:pPr>
+      <w:r>
+        <w:rPr>
+          <w:lang w:val="en-US"/>
+        </w:rPr>
+        <w:t xml:space="preserve">When starting </w:t>
+      </w:r>
+      <w:r>
+        <w:rPr>
+          <w:b/>
+          <w:lang w:val="en-US"/>
+        </w:rPr>
+        <w:t>GBGLaunch.jar</w:t>
+      </w:r>
+      <w:r>
+        <w:rPr>
+          <w:lang w:val="en-US"/>
+        </w:rPr>
+        <w:t>, a small launcher window appears which allows to select a</w:t>
+      </w:r>
+      <w:r>
+        <w:rPr>
+          <w:lang w:val="en-US"/>
+        </w:rPr>
+        <w:t>ny of the playable</w:t>
+      </w:r>
+      <w:r>
+        <w:rPr>
+          <w:lang w:val="en-US"/>
+        </w:rPr>
+        <w:t xml:space="preserve"> game</w:t>
+      </w:r>
+      <w:r>
+        <w:rPr>
+          <w:lang w:val="en-US"/>
+        </w:rPr>
+        <w:t>s</w:t>
+      </w:r>
+      <w:r>
+        <w:rPr>
+          <w:lang w:val="en-US"/>
+        </w:rPr>
+        <w:t>:</w:t>
       </w:r>
     </w:p>
     <w:p>
       <w:pPr>
         <w:rPr>
           <w:noProof/>
+          <w:lang w:val="en-US"/>
         </w:rPr>
       </w:pPr>
       <w:r>
@@ -3022,9 +3127,9 @@
           <w:noProof/>
         </w:rPr>
         <w:drawing>
-          <wp:inline distT="0" distB="0" distL="0" distR="0">
-            <wp:extent cx="1685925" cy="2867025"/>
-            <wp:effectExtent l="0" t="0" r="9525" b="9525"/>
+          <wp:inline distT="0" distB="0" distL="0" distR="0" wp14:anchorId="4218264A" wp14:editId="3381C3BE">
+            <wp:extent cx="1107894" cy="1884045"/>
+            <wp:effectExtent l="0" t="0" r="0" b="1905"/>
             <wp:docPr id="7" name="Grafik 7"/>
             <wp:cNvGraphicFramePr>
               <a:graphicFrameLocks xmlns:a="http://schemas.openxmlformats.org/drawingml/2006/main" noChangeAspect="1"/>
@@ -3051,7 +3156,7 @@
                   <pic:spPr>
                     <a:xfrm>
                       <a:off x="0" y="0"/>
-                      <a:ext cx="1685925" cy="2867025"/>
+                      <a:ext cx="1122352" cy="1908632"/>
                     </a:xfrm>
                     <a:prstGeom prst="rect">
                       <a:avLst/>
@@ -3072,6 +3177,7 @@
       <w:r>
         <w:rPr>
           <w:noProof/>
+          <w:lang w:val="en-US"/>
         </w:rPr>
         <w:t xml:space="preserve">    </w:t>
       </w:r>
@@ -3080,9 +3186,9 @@
           <w:noProof/>
         </w:rPr>
         <w:drawing>
-          <wp:inline distT="0" distB="0" distL="0" distR="0">
-            <wp:extent cx="1685925" cy="2867025"/>
-            <wp:effectExtent l="0" t="0" r="9525" b="9525"/>
+          <wp:inline distT="0" distB="0" distL="0" distR="0" wp14:anchorId="143F2838" wp14:editId="55F697CD">
+            <wp:extent cx="1107512" cy="1883396"/>
+            <wp:effectExtent l="0" t="0" r="0" b="3175"/>
             <wp:docPr id="8" name="Grafik 8"/>
             <wp:cNvGraphicFramePr>
               <a:graphicFrameLocks xmlns:a="http://schemas.openxmlformats.org/drawingml/2006/main" noChangeAspect="1"/>
@@ -3109,7 +3215,7 @@
                   <pic:spPr>
                     <a:xfrm>
                       <a:off x="0" y="0"/>
-                      <a:ext cx="1685925" cy="2867025"/>
+                      <a:ext cx="1133739" cy="1927997"/>
                     </a:xfrm>
                     <a:prstGeom prst="rect">
                       <a:avLst/>
@@ -3134,7 +3240,7 @@
           <w:noProof/>
           <w:lang w:val="en-US"/>
         </w:rPr>
-        <w:t>Depending on the game selected in the upper checkbox, which is currently one out of</w:t>
+        <w:t>Depending on the game selected in the upper checkbox, which is one out of</w:t>
       </w:r>
     </w:p>
     <w:p>
@@ -3194,6 +3300,8 @@
         <w:t xml:space="preserve"> (arbitrary number and size of heaps)</w:t>
       </w:r>
     </w:p>
+    <w:bookmarkStart w:id="2" w:name="_GoBack"/>
+    <w:bookmarkEnd w:id="2"/>
     <w:p>
       <w:pPr>
         <w:numPr>
@@ -3202,14 +3310,27 @@
         </w:numPr>
         <w:spacing w:before="100" w:beforeAutospacing="1" w:after="100" w:afterAutospacing="1" w:line="240" w:lineRule="auto"/>
       </w:pPr>
-      <w:hyperlink r:id="rId12" w:history="1">
-        <w:r>
-          <w:rPr>
-            <w:rStyle w:val="Hyperlink"/>
-          </w:rPr>
-          <w:t>Hex</w:t>
-        </w:r>
-      </w:hyperlink>
+      <w:r>
+        <w:fldChar w:fldCharType="begin"/>
+      </w:r>
+      <w:r>
+        <w:instrText xml:space="preserve"> HYPERLINK "https://en.wikipedia.org/wiki/Hex_(board_game)" </w:instrText>
+      </w:r>
+      <w:r>
+        <w:fldChar w:fldCharType="separate"/>
+      </w:r>
+      <w:r>
+        <w:rPr>
+          <w:rStyle w:val="Hyperlink"/>
+        </w:rPr>
+        <w:t>Hex</w:t>
+      </w:r>
+      <w:r>
+        <w:rPr>
+          <w:rStyle w:val="Hyperlink"/>
+        </w:rPr>
+        <w:fldChar w:fldCharType="end"/>
+      </w:r>
       <w:r>
         <w:t xml:space="preserve"> (arbitrary board sizes)</w:t>
       </w:r>
@@ -3222,7 +3343,7 @@
         </w:numPr>
         <w:spacing w:before="100" w:beforeAutospacing="1" w:after="100" w:afterAutospacing="1" w:line="240" w:lineRule="auto"/>
       </w:pPr>
-      <w:hyperlink r:id="rId13" w:history="1">
+      <w:hyperlink r:id="rId12" w:history="1">
         <w:r>
           <w:rPr>
             <w:rStyle w:val="Hyperlink"/>
@@ -3245,7 +3366,7 @@
           <w:lang w:val="en-US"/>
         </w:rPr>
       </w:pPr>
-      <w:hyperlink r:id="rId14" w:history="1">
+      <w:hyperlink r:id="rId13" w:history="1">
         <w:r>
           <w:rPr>
             <w:rStyle w:val="Hyperlink"/>
@@ -3269,7 +3390,7 @@
         </w:numPr>
         <w:spacing w:before="100" w:beforeAutospacing="1" w:after="100" w:afterAutospacing="1" w:line="240" w:lineRule="auto"/>
       </w:pPr>
-      <w:hyperlink r:id="rId15" w:history="1">
+      <w:hyperlink r:id="rId14" w:history="1">
         <w:r>
           <w:rPr>
             <w:rStyle w:val="Hyperlink"/>
@@ -3292,7 +3413,7 @@
           <w:lang w:val="en-US"/>
         </w:rPr>
       </w:pPr>
-      <w:hyperlink r:id="rId16" w:history="1">
+      <w:hyperlink r:id="rId15" w:history="1">
         <w:r>
           <w:rPr>
             <w:rStyle w:val="Hyperlink"/>
@@ -3305,19 +3426,43 @@
         <w:rPr>
           <w:lang w:val="en-US"/>
         </w:rPr>
-        <w:t xml:space="preserve"> (Ramsey game, Hexi, </w:t>
-      </w:r>
-      <w:r>
-        <w:rPr>
-          <w:lang w:val="en-US"/>
-        </w:rPr>
-        <w:t xml:space="preserve">arbitrary nodes, </w:t>
-      </w:r>
-      <w:r>
-        <w:rPr>
-          <w:lang w:val="en-US"/>
-        </w:rPr>
-        <w:t>2-player and 3-player variants)</w:t>
+        <w:t xml:space="preserve"> (Ramsey game, </w:t>
+      </w:r>
+      <w:r>
+        <w:rPr>
+          <w:lang w:val="en-US"/>
+        </w:rPr>
+        <w:t xml:space="preserve">a.k.a. </w:t>
+      </w:r>
+      <w:r>
+        <w:rPr>
+          <w:lang w:val="en-US"/>
+        </w:rPr>
+        <w:t xml:space="preserve">Hexi, </w:t>
+      </w:r>
+      <w:r>
+        <w:rPr>
+          <w:lang w:val="en-US"/>
+        </w:rPr>
+        <w:t xml:space="preserve">arbitrary </w:t>
+      </w:r>
+      <w:r>
+        <w:rPr>
+          <w:lang w:val="en-US"/>
+        </w:rPr>
+        <w:t xml:space="preserve"># </w:t>
+      </w:r>
+      <w:r>
+        <w:rPr>
+          <w:lang w:val="en-US"/>
+        </w:rPr>
+        <w:t xml:space="preserve">nodes, </w:t>
+      </w:r>
+      <w:r>
+        <w:rPr>
+          <w:lang w:val="en-US"/>
+        </w:rPr>
+        <w:t>2- and 3-player variants)</w:t>
       </w:r>
     </w:p>
     <w:p>
@@ -3331,7 +3476,7 @@
           <w:lang w:val="en-US"/>
         </w:rPr>
       </w:pPr>
-      <w:hyperlink r:id="rId17" w:history="1">
+      <w:hyperlink r:id="rId16" w:history="1">
         <w:r>
           <w:rPr>
             <w:rStyle w:val="Hyperlink"/>
@@ -3340,8 +3485,6 @@
           <w:t>Rubik’s Cube</w:t>
         </w:r>
       </w:hyperlink>
-      <w:bookmarkStart w:id="2" w:name="_GoBack"/>
-      <w:bookmarkEnd w:id="2"/>
       <w:r>
         <w:rPr>
           <w:lang w:val="en-US"/>
@@ -3359,19 +3502,86 @@
         <w:rPr>
           <w:lang w:val="en-US"/>
         </w:rPr>
-        <w:t>the three lower checkboxes will or will not have values to select. For example in the case of Sim, there will be two scalable parameters:</w:t>
-      </w:r>
-      <w:r>
-        <w:rPr>
-          <w:lang w:val="en-US"/>
-        </w:rPr>
-        <w:t xml:space="preserve"> the number of players (2 or 3) and the number of nodes (arbitrary in principle, constrained in practice by the checkbox </w:t>
-      </w:r>
-      <w:r>
-        <w:rPr>
-          <w:lang w:val="en-US"/>
-        </w:rPr>
-        <w:t>options).</w:t>
+        <w:t xml:space="preserve">the three lower checkboxes will or will not </w:t>
+      </w:r>
+      <w:r>
+        <w:rPr>
+          <w:lang w:val="en-US"/>
+        </w:rPr>
+        <w:t>allow</w:t>
+      </w:r>
+      <w:r>
+        <w:rPr>
+          <w:lang w:val="en-US"/>
+        </w:rPr>
+        <w:t xml:space="preserve"> </w:t>
+      </w:r>
+      <w:r>
+        <w:rPr>
+          <w:lang w:val="en-US"/>
+        </w:rPr>
+        <w:t xml:space="preserve">to </w:t>
+      </w:r>
+      <w:r>
+        <w:rPr>
+          <w:lang w:val="en-US"/>
+        </w:rPr>
+        <w:t>select</w:t>
+      </w:r>
+      <w:r>
+        <w:rPr>
+          <w:lang w:val="en-US"/>
+        </w:rPr>
+        <w:t xml:space="preserve"> </w:t>
+      </w:r>
+      <w:r>
+        <w:rPr>
+          <w:b/>
+          <w:lang w:val="en-US"/>
+        </w:rPr>
+        <w:t>scalable parameters</w:t>
+      </w:r>
+      <w:r>
+        <w:rPr>
+          <w:lang w:val="en-US"/>
+        </w:rPr>
+        <w:t>. For example</w:t>
+      </w:r>
+      <w:r>
+        <w:rPr>
+          <w:lang w:val="en-US"/>
+        </w:rPr>
+        <w:t>,</w:t>
+      </w:r>
+      <w:r>
+        <w:rPr>
+          <w:lang w:val="en-US"/>
+        </w:rPr>
+        <w:t xml:space="preserve"> in the case of Sim, there will be two scalable parameters:</w:t>
+      </w:r>
+      <w:r>
+        <w:rPr>
+          <w:lang w:val="en-US"/>
+        </w:rPr>
+        <w:t xml:space="preserve"> the number of players (2 or 3) and the number of nodes (arbitrary in principle, constrained in practice by the </w:t>
+      </w:r>
+      <w:r>
+        <w:rPr>
+          <w:lang w:val="en-US"/>
+        </w:rPr>
+        <w:t xml:space="preserve">options given in the </w:t>
+      </w:r>
+      <w:r>
+        <w:rPr>
+          <w:lang w:val="en-US"/>
+        </w:rPr>
+        <w:t>checkbox</w:t>
+      </w:r>
+      <w:r>
+        <w:rPr>
+          <w:lang w:val="en-US"/>
+        </w:rPr>
+        <w:t>).</w:t>
       </w:r>
     </w:p>
     <w:p>
@@ -3412,7 +3622,19 @@
         <w:rPr>
           <w:lang w:val="en-US"/>
         </w:rPr>
-        <w:t xml:space="preserve"> and the game-specific game board will appear. When exiting the selected game, the GBG Launcher will appear again.</w:t>
+        <w:t xml:space="preserve"> and the game-specific game board will appear</w:t>
+      </w:r>
+      <w:r>
+        <w:rPr>
+          <w:lang w:val="en-US"/>
+        </w:rPr>
+        <w:t xml:space="preserve"> and the GBG Launcher becomes invisible</w:t>
+      </w:r>
+      <w:r>
+        <w:rPr>
+          <w:lang w:val="en-US"/>
+        </w:rPr>
+        <w:t>. When exiting the selected game, the GBG Launcher will appear again.</w:t>
       </w:r>
       <w:r>
         <w:rPr>
@@ -3429,23 +3651,25 @@
           <w:lang w:val="en-US"/>
         </w:rPr>
       </w:pPr>
+      <w:bookmarkStart w:id="3" w:name="_Toc33631634"/>
       <w:r>
         <w:rPr>
           <w:rFonts w:eastAsia="Times New Roman"/>
           <w:lang w:val="en-US"/>
         </w:rPr>
+        <w:lastRenderedPageBreak/>
         <w:t>Arena &amp; A</w:t>
       </w:r>
-      <w:bookmarkStart w:id="3" w:name="ArenaTrain"/>
+      <w:bookmarkStart w:id="4" w:name="ArenaTrain"/>
+      <w:bookmarkEnd w:id="4"/>
+      <w:r>
+        <w:rPr>
+          <w:rFonts w:eastAsia="Times New Roman"/>
+          <w:lang w:val="en-US"/>
+        </w:rPr>
+        <w:t>rena Train Elements</w:t>
+      </w:r>
       <w:bookmarkEnd w:id="3"/>
-      <w:r>
-        <w:rPr>
-          <w:rFonts w:eastAsia="Times New Roman"/>
-          <w:lang w:val="en-US"/>
-        </w:rPr>
-        <w:t>rena Train Elements</w:t>
-      </w:r>
-      <w:bookmarkEnd w:id="1"/>
     </w:p>
     <w:p>
       <w:pPr>
@@ -3460,7 +3684,7 @@
           <w:noProof/>
         </w:rPr>
         <w:drawing>
-          <wp:inline distT="0" distB="0" distL="0" distR="0" wp14:anchorId="1C68168B" wp14:editId="60359029">
+          <wp:inline distT="0" distB="0" distL="0" distR="0" wp14:anchorId="441C016B" wp14:editId="016F3586">
             <wp:extent cx="3261360" cy="2667000"/>
             <wp:effectExtent l="0" t="0" r="0" b="0"/>
             <wp:docPr id="1" name="Grafik 1"/>
@@ -3477,7 +3701,7 @@
                     </pic:cNvPicPr>
                   </pic:nvPicPr>
                   <pic:blipFill>
-                    <a:blip r:embed="rId18">
+                    <a:blip r:embed="rId17">
                       <a:extLst>
                         <a:ext uri="{28A0092B-C50C-407E-A947-70E740481C1C}">
                           <a14:useLocalDpi xmlns:a14="http://schemas.microsoft.com/office/drawing/2010/main" val="0"/>
@@ -3517,7 +3741,7 @@
           <w:lang w:val="en-US"/>
         </w:rPr>
       </w:pPr>
-      <w:bookmarkStart w:id="4" w:name="_Toc31450480"/>
+      <w:bookmarkStart w:id="5" w:name="_Toc33631635"/>
       <w:r>
         <w:rPr>
           <w:rFonts w:eastAsia="Times New Roman"/>
@@ -3525,16 +3749,16 @@
         </w:rPr>
         <w:t>Age</w:t>
       </w:r>
-      <w:bookmarkStart w:id="5" w:name="AgentType"/>
+      <w:bookmarkStart w:id="6" w:name="AgentType"/>
+      <w:bookmarkEnd w:id="6"/>
+      <w:r>
+        <w:rPr>
+          <w:rFonts w:eastAsia="Times New Roman"/>
+          <w:lang w:val="en-US"/>
+        </w:rPr>
+        <w:t>nt Type</w:t>
+      </w:r>
       <w:bookmarkEnd w:id="5"/>
-      <w:r>
-        <w:rPr>
-          <w:rFonts w:eastAsia="Times New Roman"/>
-          <w:lang w:val="en-US"/>
-        </w:rPr>
-        <w:t>nt Type</w:t>
-      </w:r>
-      <w:bookmarkEnd w:id="4"/>
     </w:p>
     <w:p>
       <w:pPr>
@@ -3569,8 +3793,8 @@
         </w:rPr>
         <w:t>T</w:t>
       </w:r>
-      <w:bookmarkStart w:id="6" w:name="TDS"/>
-      <w:bookmarkEnd w:id="6"/>
+      <w:bookmarkStart w:id="7" w:name="TDS"/>
+      <w:bookmarkEnd w:id="7"/>
       <w:r>
         <w:rPr>
           <w:b/>
@@ -3605,8 +3829,8 @@
         </w:rPr>
         <w:t>TD-Ntuple-2, TD-Ntu</w:t>
       </w:r>
-      <w:bookmarkStart w:id="7" w:name="TD_Ntuple_2"/>
-      <w:bookmarkEnd w:id="7"/>
+      <w:bookmarkStart w:id="8" w:name="TD_Ntuple_2"/>
+      <w:bookmarkEnd w:id="8"/>
       <w:r>
         <w:rPr>
           <w:b/>
@@ -3641,8 +3865,8 @@
         </w:rPr>
         <w:t>S</w:t>
       </w:r>
-      <w:bookmarkStart w:id="8" w:name="Sarsa"/>
-      <w:bookmarkEnd w:id="8"/>
+      <w:bookmarkStart w:id="9" w:name="Sarsa"/>
+      <w:bookmarkEnd w:id="9"/>
       <w:r>
         <w:rPr>
           <w:b/>
@@ -3677,8 +3901,8 @@
         </w:rPr>
         <w:t>M</w:t>
       </w:r>
-      <w:bookmarkStart w:id="9" w:name="MC"/>
-      <w:bookmarkEnd w:id="9"/>
+      <w:bookmarkStart w:id="10" w:name="MC"/>
+      <w:bookmarkEnd w:id="10"/>
       <w:r>
         <w:rPr>
           <w:b/>
@@ -3713,8 +3937,8 @@
         </w:rPr>
         <w:t>MC</w:t>
       </w:r>
-      <w:bookmarkStart w:id="10" w:name="MCTS"/>
-      <w:bookmarkEnd w:id="10"/>
+      <w:bookmarkStart w:id="11" w:name="MCTS"/>
+      <w:bookmarkEnd w:id="11"/>
       <w:r>
         <w:rPr>
           <w:b/>
@@ -3749,8 +3973,8 @@
         </w:rPr>
         <w:t>MC</w:t>
       </w:r>
-      <w:bookmarkStart w:id="11" w:name="MCTSE"/>
-      <w:bookmarkEnd w:id="11"/>
+      <w:bookmarkStart w:id="12" w:name="MCTSE"/>
+      <w:bookmarkEnd w:id="12"/>
       <w:r>
         <w:rPr>
           <w:b/>
@@ -3785,8 +4009,8 @@
         </w:rPr>
         <w:t>M</w:t>
       </w:r>
-      <w:bookmarkStart w:id="12" w:name="MaxN"/>
-      <w:bookmarkEnd w:id="12"/>
+      <w:bookmarkStart w:id="13" w:name="MaxN"/>
+      <w:bookmarkEnd w:id="13"/>
       <w:r>
         <w:rPr>
           <w:b/>
@@ -3821,8 +4045,8 @@
         </w:rPr>
         <w:t>Exp</w:t>
       </w:r>
-      <w:bookmarkStart w:id="13" w:name="ExpectimaxN"/>
-      <w:bookmarkEnd w:id="13"/>
+      <w:bookmarkStart w:id="14" w:name="ExpectimaxN"/>
+      <w:bookmarkEnd w:id="14"/>
       <w:r>
         <w:rPr>
           <w:b/>
@@ -3857,8 +4081,8 @@
         </w:rPr>
         <w:t>Ra</w:t>
       </w:r>
-      <w:bookmarkStart w:id="14" w:name="Random"/>
-      <w:bookmarkEnd w:id="14"/>
+      <w:bookmarkStart w:id="15" w:name="Random"/>
+      <w:bookmarkEnd w:id="15"/>
       <w:r>
         <w:rPr>
           <w:b/>
@@ -3893,8 +4117,8 @@
         </w:rPr>
         <w:t>Hu</w:t>
       </w:r>
-      <w:bookmarkStart w:id="15" w:name="Human"/>
-      <w:bookmarkEnd w:id="15"/>
+      <w:bookmarkStart w:id="16" w:name="Human"/>
+      <w:bookmarkEnd w:id="16"/>
       <w:r>
         <w:rPr>
           <w:b/>
@@ -4110,24 +4334,25 @@
           <w:lang w:val="en-US"/>
         </w:rPr>
       </w:pPr>
-      <w:bookmarkStart w:id="16" w:name="_Toc31450481"/>
+      <w:bookmarkStart w:id="17" w:name="_Toc33631636"/>
       <w:r>
         <w:rPr>
           <w:rFonts w:eastAsia="Times New Roman"/>
           <w:lang w:val="en-US"/>
         </w:rPr>
+        <w:lastRenderedPageBreak/>
         <w:t>P</w:t>
       </w:r>
-      <w:bookmarkStart w:id="17" w:name="Play"/>
+      <w:bookmarkStart w:id="18" w:name="Play"/>
+      <w:bookmarkEnd w:id="18"/>
+      <w:r>
+        <w:rPr>
+          <w:rFonts w:eastAsia="Times New Roman"/>
+          <w:lang w:val="en-US"/>
+        </w:rPr>
+        <w:t>lay</w:t>
+      </w:r>
       <w:bookmarkEnd w:id="17"/>
-      <w:r>
-        <w:rPr>
-          <w:rFonts w:eastAsia="Times New Roman"/>
-          <w:lang w:val="en-US"/>
-        </w:rPr>
-        <w:t>lay</w:t>
-      </w:r>
-      <w:bookmarkEnd w:id="16"/>
     </w:p>
     <w:p>
       <w:pPr>
@@ -4196,7 +4421,7 @@
         </w:rPr>
         <w:t xml:space="preserve">. The game starts from the initial start board (in many games the empty board). To start from other boards see </w:t>
       </w:r>
-      <w:hyperlink r:id="rId19" w:history="1">
+      <w:hyperlink r:id="rId18" w:history="1">
         <w:r>
           <w:rPr>
             <w:rStyle w:val="Hyperlink"/>
@@ -4274,7 +4499,7 @@
         </w:rPr>
         <w:t xml:space="preserve"> (Note the difference to  </w:t>
       </w:r>
-      <w:hyperlink r:id="rId20" w:history="1">
+      <w:hyperlink r:id="rId19" w:history="1">
         <w:r>
           <w:rPr>
             <w:rStyle w:val="Hyperlink"/>
@@ -4336,9 +4561,9 @@
           <w:lang w:val="en-US"/>
         </w:rPr>
       </w:pPr>
-      <w:bookmarkStart w:id="18" w:name="_InspectV"/>
-      <w:bookmarkStart w:id="19" w:name="_Toc31450482"/>
-      <w:bookmarkEnd w:id="18"/>
+      <w:bookmarkStart w:id="19" w:name="_InspectV"/>
+      <w:bookmarkStart w:id="20" w:name="_Toc33631637"/>
+      <w:bookmarkEnd w:id="19"/>
       <w:r>
         <w:rPr>
           <w:rFonts w:eastAsia="Times New Roman"/>
@@ -4346,16 +4571,16 @@
         </w:rPr>
         <w:t>In</w:t>
       </w:r>
-      <w:bookmarkStart w:id="20" w:name="InspectV"/>
+      <w:bookmarkStart w:id="21" w:name="InspectV"/>
+      <w:bookmarkEnd w:id="21"/>
+      <w:r>
+        <w:rPr>
+          <w:rFonts w:eastAsia="Times New Roman"/>
+          <w:lang w:val="en-US"/>
+        </w:rPr>
+        <w:t>spectV</w:t>
+      </w:r>
       <w:bookmarkEnd w:id="20"/>
-      <w:r>
-        <w:rPr>
-          <w:rFonts w:eastAsia="Times New Roman"/>
-          <w:lang w:val="en-US"/>
-        </w:rPr>
-        <w:t>spectV</w:t>
-      </w:r>
-      <w:bookmarkEnd w:id="19"/>
     </w:p>
     <w:p>
       <w:pPr>
@@ -4403,8 +4628,8 @@
           <w:lang w:val="en-US"/>
         </w:rPr>
       </w:pPr>
-      <w:bookmarkStart w:id="21" w:name="_Train_X"/>
-      <w:bookmarkEnd w:id="21"/>
+      <w:bookmarkStart w:id="22" w:name="_Train_X"/>
+      <w:bookmarkEnd w:id="22"/>
       <w:r>
         <w:rPr>
           <w:lang w:val="en-US"/>
@@ -4717,7 +4942,7 @@
         </w:rPr>
         <w:t xml:space="preserve">When in INSPECTV mode, all other buttons (except </w:t>
       </w:r>
-      <w:hyperlink r:id="rId21" w:history="1">
+      <w:hyperlink r:id="rId20" w:history="1">
         <w:r>
           <w:rPr>
             <w:rStyle w:val="Hyperlink"/>
@@ -4732,7 +4957,7 @@
         </w:rPr>
         <w:t xml:space="preserve"> and </w:t>
       </w:r>
-      <w:hyperlink r:id="rId22" w:history="1">
+      <w:hyperlink r:id="rId21" w:history="1">
         <w:r>
           <w:rPr>
             <w:rStyle w:val="Hyperlink"/>
@@ -4766,7 +4991,7 @@
         </w:rPr>
         <w:t xml:space="preserve">Another click on </w:t>
       </w:r>
-      <w:hyperlink r:id="rId23" w:history="1">
+      <w:hyperlink r:id="rId22" w:history="1">
         <w:r>
           <w:rPr>
             <w:rStyle w:val="Hyperlink"/>
@@ -4800,7 +5025,7 @@
         </w:rPr>
         <w:t xml:space="preserve">A click on </w:t>
       </w:r>
-      <w:hyperlink r:id="rId24" w:history="1">
+      <w:hyperlink r:id="rId23" w:history="1">
         <w:r>
           <w:rPr>
             <w:rStyle w:val="Hyperlink"/>
@@ -4815,7 +5040,7 @@
         </w:rPr>
         <w:t xml:space="preserve"> starts playing a game from the actual board, as configured by </w:t>
       </w:r>
-      <w:hyperlink r:id="rId25" w:history="1">
+      <w:hyperlink r:id="rId24" w:history="1">
         <w:r>
           <w:rPr>
             <w:rStyle w:val="Hyperlink"/>
@@ -4839,7 +5064,7 @@
           <w:lang w:val="en-US"/>
         </w:rPr>
       </w:pPr>
-      <w:bookmarkStart w:id="22" w:name="_Toc31450483"/>
+      <w:bookmarkStart w:id="23" w:name="_Toc33631638"/>
       <w:r>
         <w:rPr>
           <w:rFonts w:eastAsia="Times New Roman"/>
@@ -4847,7 +5072,7 @@
         </w:rPr>
         <w:t>Params X, Params O</w:t>
       </w:r>
-      <w:bookmarkEnd w:id="22"/>
+      <w:bookmarkEnd w:id="23"/>
     </w:p>
     <w:p>
       <w:pPr>
@@ -4915,24 +5140,25 @@
           <w:lang w:val="en-US"/>
         </w:rPr>
       </w:pPr>
-      <w:bookmarkStart w:id="23" w:name="_Toc31450484"/>
+      <w:bookmarkStart w:id="24" w:name="_Toc33631639"/>
       <w:r>
         <w:rPr>
           <w:rFonts w:eastAsia="Times New Roman"/>
           <w:lang w:val="en-US"/>
         </w:rPr>
+        <w:lastRenderedPageBreak/>
         <w:t>Tr</w:t>
       </w:r>
-      <w:bookmarkStart w:id="24" w:name="Train_X"/>
+      <w:bookmarkStart w:id="25" w:name="Train_X"/>
+      <w:bookmarkEnd w:id="25"/>
+      <w:r>
+        <w:rPr>
+          <w:rFonts w:eastAsia="Times New Roman"/>
+          <w:lang w:val="en-US"/>
+        </w:rPr>
+        <w:t>ain X</w:t>
+      </w:r>
       <w:bookmarkEnd w:id="24"/>
-      <w:r>
-        <w:rPr>
-          <w:rFonts w:eastAsia="Times New Roman"/>
-          <w:lang w:val="en-US"/>
-        </w:rPr>
-        <w:t>ain X</w:t>
-      </w:r>
-      <w:bookmarkEnd w:id="23"/>
     </w:p>
     <w:p>
       <w:pPr>
@@ -5103,7 +5329,7 @@
           <w:lang w:val="en-US"/>
         </w:rPr>
       </w:pPr>
-      <w:bookmarkStart w:id="25" w:name="_Toc31450485"/>
+      <w:bookmarkStart w:id="26" w:name="_Toc33631640"/>
       <w:r>
         <w:rPr>
           <w:rFonts w:eastAsia="Times New Roman"/>
@@ -5111,7 +5337,7 @@
         </w:rPr>
         <w:t>Train O</w:t>
       </w:r>
-      <w:bookmarkEnd w:id="25"/>
+      <w:bookmarkEnd w:id="26"/>
     </w:p>
     <w:p>
       <w:pPr>
@@ -5149,9 +5375,9 @@
           <w:lang w:val="en-US"/>
         </w:rPr>
       </w:pPr>
-      <w:bookmarkStart w:id="26" w:name="_Batch"/>
-      <w:bookmarkStart w:id="27" w:name="_Toc31450486"/>
-      <w:bookmarkEnd w:id="26"/>
+      <w:bookmarkStart w:id="27" w:name="_Batch"/>
+      <w:bookmarkStart w:id="28" w:name="_Toc33631641"/>
+      <w:bookmarkEnd w:id="27"/>
       <w:r>
         <w:rPr>
           <w:rFonts w:eastAsia="Times New Roman"/>
@@ -5159,7 +5385,7 @@
         </w:rPr>
         <w:t>MultiTrain</w:t>
       </w:r>
-      <w:bookmarkEnd w:id="27"/>
+      <w:bookmarkEnd w:id="28"/>
     </w:p>
     <w:p>
       <w:pPr>
@@ -5212,7 +5438,7 @@
           <w:lang w:val="en-US"/>
         </w:rPr>
       </w:pPr>
-      <w:bookmarkStart w:id="28" w:name="_Toc31450487"/>
+      <w:bookmarkStart w:id="29" w:name="_Toc33631642"/>
       <w:r>
         <w:rPr>
           <w:rFonts w:eastAsia="Times New Roman"/>
@@ -5220,7 +5446,7 @@
         </w:rPr>
         <w:t>Agent menu</w:t>
       </w:r>
-      <w:bookmarkEnd w:id="28"/>
+      <w:bookmarkEnd w:id="29"/>
     </w:p>
     <w:p>
       <w:pPr>
@@ -5243,7 +5469,7 @@
           <w:lang w:val="en-US"/>
         </w:rPr>
       </w:pPr>
-      <w:bookmarkStart w:id="29" w:name="_Toc31450488"/>
+      <w:bookmarkStart w:id="30" w:name="_Toc33631643"/>
       <w:r>
         <w:rPr>
           <w:rFonts w:eastAsia="Times New Roman"/>
@@ -5251,7 +5477,7 @@
         </w:rPr>
         <w:t>Load Agent</w:t>
       </w:r>
-      <w:bookmarkEnd w:id="29"/>
+      <w:bookmarkEnd w:id="30"/>
     </w:p>
     <w:p>
       <w:pPr>
@@ -5261,7 +5487,7 @@
           <w:lang w:val="en-US"/>
         </w:rPr>
       </w:pPr>
-      <w:bookmarkStart w:id="30" w:name="_Toc31450489"/>
+      <w:bookmarkStart w:id="31" w:name="_Toc33631644"/>
       <w:r>
         <w:rPr>
           <w:rFonts w:eastAsia="Times New Roman"/>
@@ -5269,7 +5495,7 @@
         </w:rPr>
         <w:t>Save Agent</w:t>
       </w:r>
-      <w:bookmarkEnd w:id="30"/>
+      <w:bookmarkEnd w:id="31"/>
     </w:p>
     <w:p>
       <w:pPr>
@@ -5318,8 +5544,8 @@
         <w:br/>
         <w:t>&lt;ga</w:t>
       </w:r>
-      <w:bookmarkStart w:id="31" w:name="gameDir"/>
-      <w:bookmarkEnd w:id="31"/>
+      <w:bookmarkStart w:id="32" w:name="gameDir"/>
+      <w:bookmarkEnd w:id="32"/>
       <w:r>
         <w:rPr>
           <w:lang w:val="en-US"/>
@@ -5383,7 +5609,7 @@
           <w:lang w:val="en-US"/>
         </w:rPr>
       </w:pPr>
-      <w:bookmarkStart w:id="32" w:name="_Toc31450490"/>
+      <w:bookmarkStart w:id="33" w:name="_Toc33631645"/>
       <w:r>
         <w:rPr>
           <w:rFonts w:eastAsia="Times New Roman"/>
@@ -5391,16 +5617,16 @@
         </w:rPr>
         <w:t>Qui</w:t>
       </w:r>
-      <w:bookmarkStart w:id="33" w:name="QuickEvaluation"/>
+      <w:bookmarkStart w:id="34" w:name="QuickEvaluation"/>
+      <w:bookmarkEnd w:id="34"/>
+      <w:r>
+        <w:rPr>
+          <w:rFonts w:eastAsia="Times New Roman"/>
+          <w:lang w:val="en-US"/>
+        </w:rPr>
+        <w:t>ck Evaluation</w:t>
+      </w:r>
       <w:bookmarkEnd w:id="33"/>
-      <w:r>
-        <w:rPr>
-          <w:rFonts w:eastAsia="Times New Roman"/>
-          <w:lang w:val="en-US"/>
-        </w:rPr>
-        <w:t>ck Evaluation</w:t>
-      </w:r>
-      <w:bookmarkEnd w:id="32"/>
     </w:p>
     <w:p>
       <w:pPr>
@@ -5439,9 +5665,9 @@
           <w:lang w:val="en-US"/>
         </w:rPr>
       </w:pPr>
-      <w:bookmarkStart w:id="34" w:name="_Competition_menu"/>
-      <w:bookmarkStart w:id="35" w:name="_Toc31450491"/>
-      <w:bookmarkEnd w:id="34"/>
+      <w:bookmarkStart w:id="35" w:name="_Competition_menu"/>
+      <w:bookmarkStart w:id="36" w:name="_Toc33631646"/>
+      <w:bookmarkEnd w:id="35"/>
       <w:r>
         <w:rPr>
           <w:rFonts w:eastAsia="Times New Roman"/>
@@ -5449,7 +5675,7 @@
         </w:rPr>
         <w:t>Competition menu</w:t>
       </w:r>
-      <w:bookmarkEnd w:id="35"/>
+      <w:bookmarkEnd w:id="36"/>
     </w:p>
     <w:p>
       <w:pPr>
@@ -5472,7 +5698,7 @@
           <w:lang w:val="en-US"/>
         </w:rPr>
       </w:pPr>
-      <w:bookmarkStart w:id="36" w:name="_Toc31450492"/>
+      <w:bookmarkStart w:id="37" w:name="_Toc33631647"/>
       <w:r>
         <w:rPr>
           <w:rFonts w:eastAsia="Times New Roman"/>
@@ -5480,7 +5706,7 @@
         </w:rPr>
         <w:t>Single Compete</w:t>
       </w:r>
-      <w:bookmarkEnd w:id="36"/>
+      <w:bookmarkEnd w:id="37"/>
     </w:p>
     <w:p>
       <w:pPr>
@@ -5515,7 +5741,7 @@
           <w:lang w:val="en-US"/>
         </w:rPr>
       </w:pPr>
-      <w:bookmarkStart w:id="37" w:name="_Toc31450493"/>
+      <w:bookmarkStart w:id="38" w:name="_Toc33631648"/>
       <w:r>
         <w:rPr>
           <w:rFonts w:eastAsia="Times New Roman"/>
@@ -5523,7 +5749,7 @@
         </w:rPr>
         <w:t>Swap Compete</w:t>
       </w:r>
-      <w:bookmarkEnd w:id="37"/>
+      <w:bookmarkEnd w:id="38"/>
     </w:p>
     <w:p>
       <w:pPr>
@@ -5564,7 +5790,7 @@
           <w:lang w:val="en-US"/>
         </w:rPr>
       </w:pPr>
-      <w:bookmarkStart w:id="38" w:name="_Toc31450494"/>
+      <w:bookmarkStart w:id="39" w:name="_Toc33631649"/>
       <w:r>
         <w:rPr>
           <w:rFonts w:eastAsia="Times New Roman"/>
@@ -5572,7 +5798,7 @@
         </w:rPr>
         <w:t>Compete In All Roles</w:t>
       </w:r>
-      <w:bookmarkEnd w:id="38"/>
+      <w:bookmarkEnd w:id="39"/>
     </w:p>
     <w:p>
       <w:pPr>
@@ -5796,7 +6022,7 @@
           <w:lang w:val="en-US"/>
         </w:rPr>
       </w:pPr>
-      <w:bookmarkStart w:id="39" w:name="_Toc31450495"/>
+      <w:bookmarkStart w:id="40" w:name="_Toc33631650"/>
       <w:r>
         <w:rPr>
           <w:rFonts w:eastAsia="Times New Roman"/>
@@ -5804,45 +6030,45 @@
         </w:rPr>
         <w:t>Par</w:t>
       </w:r>
-      <w:bookmarkStart w:id="40" w:name="ParamTabs"/>
+      <w:bookmarkStart w:id="41" w:name="ParamTabs"/>
+      <w:bookmarkEnd w:id="41"/>
+      <w:r>
+        <w:rPr>
+          <w:rFonts w:eastAsia="Times New Roman"/>
+          <w:lang w:val="en-US"/>
+        </w:rPr>
+        <w:t>am Tabs</w:t>
+      </w:r>
       <w:bookmarkEnd w:id="40"/>
-      <w:r>
+    </w:p>
+    <w:p>
+      <w:pPr>
         <w:rPr>
           <w:rFonts w:eastAsia="Times New Roman"/>
           <w:lang w:val="en-US"/>
         </w:rPr>
-        <w:t>am Tabs</w:t>
-      </w:r>
-      <w:bookmarkEnd w:id="39"/>
-    </w:p>
-    <w:p>
-      <w:pPr>
+      </w:pPr>
+      <w:r>
         <w:rPr>
           <w:rFonts w:eastAsia="Times New Roman"/>
           <w:lang w:val="en-US"/>
         </w:rPr>
-      </w:pPr>
-      <w:r>
+        <w:t xml:space="preserve">The parameters for all agents are set in the hierarchical multi-tabbed Params window: </w:t>
+      </w:r>
+    </w:p>
+    <w:p>
+      <w:pPr>
         <w:rPr>
           <w:rFonts w:eastAsia="Times New Roman"/>
           <w:lang w:val="en-US"/>
         </w:rPr>
-        <w:t xml:space="preserve">The parameters for all agents are set in the hierarchical multi-tabbed Params window: </w:t>
-      </w:r>
-    </w:p>
-    <w:p>
-      <w:pPr>
-        <w:rPr>
-          <w:rFonts w:eastAsia="Times New Roman"/>
-          <w:lang w:val="en-US"/>
-        </w:rPr>
       </w:pPr>
       <w:r>
         <w:rPr>
           <w:noProof/>
         </w:rPr>
         <w:drawing>
-          <wp:inline distT="0" distB="0" distL="0" distR="0" wp14:anchorId="01E8618B" wp14:editId="4AF2D382">
+          <wp:inline distT="0" distB="0" distL="0" distR="0" wp14:anchorId="22650C61" wp14:editId="1998AFA5">
             <wp:extent cx="3322320" cy="2362200"/>
             <wp:effectExtent l="0" t="0" r="0" b="0"/>
             <wp:docPr id="2" name="Grafik 4"/>
@@ -5859,7 +6085,7 @@
                     </pic:cNvPicPr>
                   </pic:nvPicPr>
                   <pic:blipFill>
-                    <a:blip r:embed="rId26">
+                    <a:blip r:embed="rId25">
                       <a:extLst>
                         <a:ext uri="{28A0092B-C50C-407E-A947-70E740481C1C}">
                           <a14:useLocalDpi xmlns:a14="http://schemas.microsoft.com/office/drawing/2010/main" val="0"/>
@@ -5914,7 +6140,7 @@
           <w:lang w:val="en-US"/>
         </w:rPr>
       </w:pPr>
-      <w:bookmarkStart w:id="41" w:name="_Toc31450496"/>
+      <w:bookmarkStart w:id="42" w:name="_Toc33631651"/>
       <w:r>
         <w:rPr>
           <w:rFonts w:eastAsia="Times New Roman"/>
@@ -5922,16 +6148,16 @@
         </w:rPr>
         <w:t>T</w:t>
       </w:r>
-      <w:bookmarkStart w:id="42" w:name="TD_params"/>
+      <w:bookmarkStart w:id="43" w:name="TD_params"/>
+      <w:bookmarkEnd w:id="43"/>
+      <w:r>
+        <w:rPr>
+          <w:rFonts w:eastAsia="Times New Roman"/>
+          <w:lang w:val="en-US"/>
+        </w:rPr>
+        <w:t>D Params</w:t>
+      </w:r>
       <w:bookmarkEnd w:id="42"/>
-      <w:r>
-        <w:rPr>
-          <w:rFonts w:eastAsia="Times New Roman"/>
-          <w:lang w:val="en-US"/>
-        </w:rPr>
-        <w:t>D Params</w:t>
-      </w:r>
-      <w:bookmarkEnd w:id="41"/>
     </w:p>
     <w:p>
       <w:pPr>
@@ -6205,6 +6431,7 @@
           <w:b/>
           <w:lang w:val="en-US"/>
         </w:rPr>
+        <w:lastRenderedPageBreak/>
         <w:t>Horizon cut</w:t>
       </w:r>
       <w:r>
@@ -6292,8 +6519,8 @@
         </w:rPr>
         <w:t>Gam</w:t>
       </w:r>
-      <w:bookmarkStart w:id="43" w:name="Gamma"/>
-      <w:bookmarkEnd w:id="43"/>
+      <w:bookmarkStart w:id="44" w:name="Gamma"/>
+      <w:bookmarkEnd w:id="44"/>
       <w:r>
         <w:rPr>
           <w:b/>
@@ -7271,9 +7498,9 @@
           <w:lang w:val="en-US"/>
         </w:rPr>
       </w:pPr>
-      <w:bookmarkStart w:id="44" w:name="_Other_params"/>
-      <w:bookmarkStart w:id="45" w:name="_Toc31450497"/>
-      <w:bookmarkEnd w:id="44"/>
+      <w:bookmarkStart w:id="45" w:name="_Other_params"/>
+      <w:bookmarkStart w:id="46" w:name="_Toc33631652"/>
+      <w:bookmarkEnd w:id="45"/>
       <w:r>
         <w:rPr>
           <w:rFonts w:eastAsia="Times New Roman"/>
@@ -7281,7 +7508,7 @@
         </w:rPr>
         <w:t>TD Params: Feature Sets</w:t>
       </w:r>
-      <w:bookmarkEnd w:id="45"/>
+      <w:bookmarkEnd w:id="46"/>
     </w:p>
     <w:p>
       <w:pPr>
@@ -7503,6 +7730,7 @@
           <w:b/>
           <w:lang w:val="en-US"/>
         </w:rPr>
+        <w:lastRenderedPageBreak/>
         <w:t>5</w:t>
       </w:r>
       <w:r>
@@ -7569,7 +7797,7 @@
           <w:lang w:val="en-US"/>
         </w:rPr>
       </w:pPr>
-      <w:bookmarkStart w:id="46" w:name="_Toc31450498"/>
+      <w:bookmarkStart w:id="47" w:name="_Toc33631653"/>
       <w:r>
         <w:rPr>
           <w:rFonts w:eastAsia="Times New Roman"/>
@@ -7577,7 +7805,7 @@
         </w:rPr>
         <w:t>NT Params</w:t>
       </w:r>
-      <w:bookmarkEnd w:id="46"/>
+      <w:bookmarkEnd w:id="47"/>
     </w:p>
     <w:p>
       <w:pPr>
@@ -7591,7 +7819,7 @@
           <w:noProof/>
         </w:rPr>
         <w:drawing>
-          <wp:inline distT="0" distB="0" distL="0" distR="0" wp14:anchorId="60A8FD0A" wp14:editId="4E005F2B">
+          <wp:inline distT="0" distB="0" distL="0" distR="0" wp14:anchorId="11971A15" wp14:editId="6CD05E3F">
             <wp:extent cx="3307080" cy="2354580"/>
             <wp:effectExtent l="0" t="0" r="7620" b="7620"/>
             <wp:docPr id="3" name="Grafik 5"/>
@@ -7608,7 +7836,7 @@
                     </pic:cNvPicPr>
                   </pic:nvPicPr>
                   <pic:blipFill>
-                    <a:blip r:embed="rId27">
+                    <a:blip r:embed="rId26">
                       <a:extLst>
                         <a:ext uri="{28A0092B-C50C-407E-A947-70E740481C1C}">
                           <a14:useLocalDpi xmlns:a14="http://schemas.microsoft.com/office/drawing/2010/main" val="0"/>
@@ -8037,7 +8265,7 @@
           <w:lang w:val="en-US"/>
         </w:rPr>
       </w:pPr>
-      <w:bookmarkStart w:id="47" w:name="_Toc31450499"/>
+      <w:bookmarkStart w:id="48" w:name="_Toc33631654"/>
       <w:r>
         <w:rPr>
           <w:rFonts w:eastAsia="Times New Roman"/>
@@ -8045,7 +8273,7 @@
         </w:rPr>
         <w:t>MC Params</w:t>
       </w:r>
-      <w:bookmarkEnd w:id="47"/>
+      <w:bookmarkEnd w:id="48"/>
     </w:p>
     <w:p>
       <w:pPr>
@@ -8171,15 +8399,16 @@
           <w:lang w:val="en-US"/>
         </w:rPr>
       </w:pPr>
-      <w:bookmarkStart w:id="48" w:name="_Toc31450500"/>
+      <w:bookmarkStart w:id="49" w:name="_Toc33631655"/>
       <w:r>
         <w:rPr>
           <w:rFonts w:eastAsia="Times New Roman"/>
           <w:lang w:val="en-US"/>
         </w:rPr>
+        <w:lastRenderedPageBreak/>
         <w:t>MCTS &amp; MCTSE Params</w:t>
       </w:r>
-      <w:bookmarkEnd w:id="48"/>
+      <w:bookmarkEnd w:id="49"/>
     </w:p>
     <w:p>
       <w:pPr>
@@ -8193,7 +8422,7 @@
           <w:noProof/>
         </w:rPr>
         <w:drawing>
-          <wp:inline distT="0" distB="0" distL="0" distR="0" wp14:anchorId="7F4FDC18" wp14:editId="35BB7F01">
+          <wp:inline distT="0" distB="0" distL="0" distR="0" wp14:anchorId="10BC8B71" wp14:editId="2C3E232D">
             <wp:extent cx="3360420" cy="2392680"/>
             <wp:effectExtent l="0" t="0" r="0" b="7620"/>
             <wp:docPr id="4" name="Grafik 6"/>
@@ -8205,6 +8434,653 @@
                 <pic:pic xmlns:pic="http://schemas.openxmlformats.org/drawingml/2006/picture">
                   <pic:nvPicPr>
                     <pic:cNvPr id="0" name="Grafik 6"/>
+                    <pic:cNvPicPr>
+                      <a:picLocks noChangeAspect="1" noChangeArrowheads="1"/>
+                    </pic:cNvPicPr>
+                  </pic:nvPicPr>
+                  <pic:blipFill>
+                    <a:blip r:embed="rId27">
+                      <a:extLst>
+                        <a:ext uri="{28A0092B-C50C-407E-A947-70E740481C1C}">
+                          <a14:useLocalDpi xmlns:a14="http://schemas.microsoft.com/office/drawing/2010/main" val="0"/>
+                        </a:ext>
+                      </a:extLst>
+                    </a:blip>
+                    <a:srcRect/>
+                    <a:stretch>
+                      <a:fillRect/>
+                    </a:stretch>
+                  </pic:blipFill>
+                  <pic:spPr bwMode="auto">
+                    <a:xfrm>
+                      <a:off x="0" y="0"/>
+                      <a:ext cx="3360420" cy="2392680"/>
+                    </a:xfrm>
+                    <a:prstGeom prst="rect">
+                      <a:avLst/>
+                    </a:prstGeom>
+                    <a:noFill/>
+                    <a:ln>
+                      <a:noFill/>
+                    </a:ln>
+                  </pic:spPr>
+                </pic:pic>
+              </a:graphicData>
+            </a:graphic>
+          </wp:inline>
+        </w:drawing>
+      </w:r>
+    </w:p>
+    <w:p>
+      <w:pPr>
+        <w:spacing w:after="0"/>
+        <w:rPr>
+          <w:lang w:val="en-US"/>
+        </w:rPr>
+      </w:pPr>
+      <w:r>
+        <w:rPr>
+          <w:lang w:val="en-US"/>
+        </w:rPr>
+        <w:t xml:space="preserve">Parameter for </w:t>
+      </w:r>
+      <w:hyperlink w:anchor="MCTS" w:history="1">
+        <w:r>
+          <w:rPr>
+            <w:rStyle w:val="Hyperlink"/>
+            <w:lang w:val="en-US"/>
+          </w:rPr>
+          <w:t>MCTS</w:t>
+        </w:r>
+      </w:hyperlink>
+      <w:r>
+        <w:rPr>
+          <w:lang w:val="en-US"/>
+        </w:rPr>
+        <w:t xml:space="preserve"> agent (class MCTSAgentT) [defaults in brackets]:</w:t>
+      </w:r>
+    </w:p>
+    <w:p>
+      <w:pPr>
+        <w:pStyle w:val="Listenabsatz"/>
+        <w:numPr>
+          <w:ilvl w:val="0"/>
+          <w:numId w:val="4"/>
+        </w:numPr>
+        <w:spacing w:after="0"/>
+        <w:ind w:left="714" w:hanging="357"/>
+        <w:rPr>
+          <w:lang w:val="en-US"/>
+        </w:rPr>
+      </w:pPr>
+      <w:r>
+        <w:rPr>
+          <w:b/>
+          <w:lang w:val="en-US"/>
+        </w:rPr>
+        <w:t>Iterations</w:t>
+      </w:r>
+      <w:r>
+        <w:rPr>
+          <w:lang w:val="en-US"/>
+        </w:rPr>
+        <w:t>: [1000] how many rollouts are performed</w:t>
+      </w:r>
+    </w:p>
+    <w:p>
+      <w:pPr>
+        <w:pStyle w:val="Listenabsatz"/>
+        <w:numPr>
+          <w:ilvl w:val="0"/>
+          <w:numId w:val="4"/>
+        </w:numPr>
+        <w:spacing w:after="0"/>
+        <w:ind w:left="714" w:hanging="357"/>
+        <w:rPr>
+          <w:lang w:val="en-US"/>
+        </w:rPr>
+      </w:pPr>
+      <w:r>
+        <w:rPr>
+          <w:b/>
+          <w:lang w:val="en-US"/>
+        </w:rPr>
+        <w:t>Selector</w:t>
+      </w:r>
+      <w:r>
+        <w:rPr>
+          <w:lang w:val="en-US"/>
+        </w:rPr>
+        <w:t>: [UCT] which tree policy to follow, which nodes to select: UCT = Upper Confindence Bound for Trees, eps-greedy = epsilon greedy, roulette wheel = select nodes with probability in proportion to their value</w:t>
+      </w:r>
+    </w:p>
+    <w:p>
+      <w:pPr>
+        <w:pStyle w:val="Listenabsatz"/>
+        <w:numPr>
+          <w:ilvl w:val="0"/>
+          <w:numId w:val="4"/>
+        </w:numPr>
+        <w:spacing w:after="0"/>
+        <w:ind w:left="714" w:hanging="357"/>
+        <w:rPr>
+          <w:lang w:val="en-US"/>
+        </w:rPr>
+      </w:pPr>
+      <w:r>
+        <w:rPr>
+          <w:b/>
+          <w:lang w:val="en-US"/>
+        </w:rPr>
+        <w:t>K[UCT]</w:t>
+      </w:r>
+      <w:r>
+        <w:rPr>
+          <w:lang w:val="en-US"/>
+        </w:rPr>
+        <w:t>: [1.414] (only if Selector = UCT) balances exploitation and exploration in the UCT formula</w:t>
+      </w:r>
+    </w:p>
+    <w:p>
+      <w:pPr>
+        <w:pStyle w:val="Listenabsatz"/>
+        <w:numPr>
+          <w:ilvl w:val="0"/>
+          <w:numId w:val="4"/>
+        </w:numPr>
+        <w:spacing w:after="0"/>
+        <w:ind w:left="714" w:hanging="357"/>
+        <w:rPr>
+          <w:lang w:val="en-US"/>
+        </w:rPr>
+      </w:pPr>
+      <w:r>
+        <w:rPr>
+          <w:b/>
+          <w:lang w:val="en-US"/>
+        </w:rPr>
+        <w:t>epsilon greedy</w:t>
+      </w:r>
+      <w:r>
+        <w:rPr>
+          <w:lang w:val="en-US"/>
+        </w:rPr>
+        <w:t>: (only if Selector = UCT) select with probability epsilon a random node, else select the node with the best value</w:t>
+      </w:r>
+    </w:p>
+    <w:p>
+      <w:pPr>
+        <w:pStyle w:val="Listenabsatz"/>
+        <w:numPr>
+          <w:ilvl w:val="0"/>
+          <w:numId w:val="4"/>
+        </w:numPr>
+        <w:spacing w:after="0"/>
+        <w:ind w:left="714" w:hanging="357"/>
+        <w:rPr>
+          <w:lang w:val="en-US"/>
+        </w:rPr>
+      </w:pPr>
+      <w:r>
+        <w:rPr>
+          <w:b/>
+          <w:lang w:val="en-US"/>
+        </w:rPr>
+        <w:t>Tree Depth</w:t>
+      </w:r>
+      <w:r>
+        <w:rPr>
+          <w:lang w:val="en-US"/>
+        </w:rPr>
+        <w:t>: [10] the maximum MCTS tree depth</w:t>
+      </w:r>
+    </w:p>
+    <w:p>
+      <w:pPr>
+        <w:pStyle w:val="Listenabsatz"/>
+        <w:numPr>
+          <w:ilvl w:val="0"/>
+          <w:numId w:val="4"/>
+        </w:numPr>
+        <w:spacing w:after="0"/>
+        <w:ind w:left="714" w:hanging="357"/>
+        <w:rPr>
+          <w:lang w:val="en-US"/>
+        </w:rPr>
+      </w:pPr>
+      <w:r>
+        <w:rPr>
+          <w:b/>
+          <w:lang w:val="en-US"/>
+        </w:rPr>
+        <w:t>Rollout Depth</w:t>
+      </w:r>
+      <w:r>
+        <w:rPr>
+          <w:lang w:val="en-US"/>
+        </w:rPr>
+        <w:t>: [10] the maximum rollout depth (how many plys)</w:t>
+      </w:r>
+    </w:p>
+    <w:p>
+      <w:pPr>
+        <w:pStyle w:val="Listenabsatz"/>
+        <w:numPr>
+          <w:ilvl w:val="0"/>
+          <w:numId w:val="4"/>
+        </w:numPr>
+        <w:spacing w:after="0"/>
+        <w:ind w:left="714" w:hanging="357"/>
+        <w:rPr>
+          <w:lang w:val="en-US"/>
+        </w:rPr>
+      </w:pPr>
+      <w:r>
+        <w:rPr>
+          <w:b/>
+          <w:lang w:val="en-US"/>
+        </w:rPr>
+        <w:t>Verbosity</w:t>
+      </w:r>
+      <w:r>
+        <w:rPr>
+          <w:lang w:val="en-US"/>
+        </w:rPr>
+        <w:t>: [0] 0=silent, 1=one line on System.out, 2, 3, … = one line for each child, grand-child, …</w:t>
+      </w:r>
+    </w:p>
+    <w:p>
+      <w:pPr>
+        <w:pStyle w:val="Listenabsatz"/>
+        <w:numPr>
+          <w:ilvl w:val="0"/>
+          <w:numId w:val="4"/>
+        </w:numPr>
+        <w:spacing w:after="0"/>
+        <w:ind w:left="714" w:hanging="357"/>
+        <w:rPr>
+          <w:lang w:val="en-US"/>
+        </w:rPr>
+      </w:pPr>
+      <w:r>
+        <w:rPr>
+          <w:b/>
+          <w:lang w:val="en-US"/>
+        </w:rPr>
+        <w:t>Normalize</w:t>
+      </w:r>
+      <w:r>
+        <w:rPr>
+          <w:lang w:val="en-US"/>
+        </w:rPr>
+        <w:t>: if checked, normalized the rollout value to range [0,1]. This requires to know what the maximum rollout value is. In case of 2048, the theoretical rollout maximum would be too high in most cases, so a maximum score is estimated online, specific to the state in question.</w:t>
+      </w:r>
+    </w:p>
+    <w:p>
+      <w:pPr>
+        <w:spacing w:after="0"/>
+        <w:rPr>
+          <w:lang w:val="en-US"/>
+        </w:rPr>
+      </w:pPr>
+      <w:r>
+        <w:rPr>
+          <w:lang w:val="en-US"/>
+        </w:rPr>
+        <w:br/>
+      </w:r>
+      <w:hyperlink w:anchor="MCTSE" w:history="1">
+        <w:r>
+          <w:rPr>
+            <w:rStyle w:val="Hyperlink"/>
+            <w:lang w:val="en-US"/>
+          </w:rPr>
+          <w:t>MCTSE</w:t>
+        </w:r>
+      </w:hyperlink>
+      <w:r>
+        <w:rPr>
+          <w:lang w:val="en-US"/>
+        </w:rPr>
+        <w:t xml:space="preserve"> (for MCTS Expectimax agent) has the same parameters </w:t>
+      </w:r>
+      <w:r>
+        <w:rPr>
+          <w:b/>
+          <w:lang w:val="en-US"/>
+        </w:rPr>
+        <w:t>plus</w:t>
+      </w:r>
+      <w:r>
+        <w:rPr>
+          <w:lang w:val="en-US"/>
+        </w:rPr>
+        <w:t>:</w:t>
+      </w:r>
+    </w:p>
+    <w:p>
+      <w:pPr>
+        <w:pStyle w:val="Listenabsatz"/>
+        <w:numPr>
+          <w:ilvl w:val="0"/>
+          <w:numId w:val="12"/>
+        </w:numPr>
+        <w:spacing w:after="0"/>
+        <w:rPr>
+          <w:lang w:val="en-US"/>
+        </w:rPr>
+      </w:pPr>
+      <w:r>
+        <w:rPr>
+          <w:b/>
+          <w:lang w:val="en-US"/>
+        </w:rPr>
+        <w:t>Max Nodes</w:t>
+      </w:r>
+      <w:r>
+        <w:rPr>
+          <w:lang w:val="en-US"/>
+        </w:rPr>
+        <w:t>, the maximum number of allowed nodes (Expectimax nodes) in the tree</w:t>
+      </w:r>
+    </w:p>
+    <w:p>
+      <w:pPr>
+        <w:pStyle w:val="Listenabsatz"/>
+        <w:numPr>
+          <w:ilvl w:val="0"/>
+          <w:numId w:val="12"/>
+        </w:numPr>
+        <w:spacing w:after="0"/>
+        <w:rPr>
+          <w:lang w:val="en-US"/>
+        </w:rPr>
+      </w:pPr>
+      <w:r>
+        <w:rPr>
+          <w:b/>
+          <w:lang w:val="en-US"/>
+        </w:rPr>
+        <w:t>Number Agents</w:t>
+      </w:r>
+      <w:r>
+        <w:rPr>
+          <w:lang w:val="en-US"/>
+        </w:rPr>
+        <w:t>: the number of agents used for majority vote</w:t>
+      </w:r>
+    </w:p>
+    <w:p>
+      <w:pPr>
+        <w:pStyle w:val="Listenabsatz"/>
+        <w:numPr>
+          <w:ilvl w:val="0"/>
+          <w:numId w:val="12"/>
+        </w:numPr>
+        <w:spacing w:after="0"/>
+        <w:rPr>
+          <w:lang w:val="en-US"/>
+        </w:rPr>
+      </w:pPr>
+      <w:r>
+        <w:rPr>
+          <w:b/>
+          <w:lang w:val="en-US"/>
+        </w:rPr>
+        <w:t>alternate version</w:t>
+      </w:r>
+      <w:r>
+        <w:rPr>
+          <w:lang w:val="en-US"/>
+        </w:rPr>
+        <w:t>: (recommended not to check)</w:t>
+      </w:r>
+    </w:p>
+    <w:p>
+      <w:pPr>
+        <w:pStyle w:val="Listenabsatz"/>
+        <w:numPr>
+          <w:ilvl w:val="0"/>
+          <w:numId w:val="12"/>
+        </w:numPr>
+        <w:spacing w:after="0"/>
+        <w:rPr>
+          <w:lang w:val="en-US"/>
+        </w:rPr>
+      </w:pPr>
+      <w:r>
+        <w:rPr>
+          <w:b/>
+          <w:lang w:val="en-US"/>
+        </w:rPr>
+        <w:t>enable heuristic</w:t>
+      </w:r>
+      <w:r>
+        <w:rPr>
+          <w:lang w:val="en-US"/>
+        </w:rPr>
+        <w:t>: (specific for 2048 only, recommended not to check)</w:t>
+      </w:r>
+    </w:p>
+    <w:p>
+      <w:pPr>
+        <w:spacing w:after="0"/>
+        <w:ind w:left="357"/>
+        <w:rPr>
+          <w:lang w:val="en-US"/>
+        </w:rPr>
+      </w:pPr>
+    </w:p>
+    <w:p>
+      <w:pPr>
+        <w:pStyle w:val="berschrift3"/>
+        <w:rPr>
+          <w:rFonts w:eastAsia="Times New Roman"/>
+          <w:lang w:val="en-US"/>
+        </w:rPr>
+      </w:pPr>
+      <w:bookmarkStart w:id="50" w:name="_Other_params_1"/>
+      <w:bookmarkStart w:id="51" w:name="_Toc33631656"/>
+      <w:bookmarkEnd w:id="50"/>
+      <w:r>
+        <w:rPr>
+          <w:rFonts w:eastAsia="Times New Roman"/>
+          <w:lang w:val="en-US"/>
+        </w:rPr>
+        <w:t>MaxN Params</w:t>
+      </w:r>
+      <w:bookmarkEnd w:id="51"/>
+    </w:p>
+    <w:p>
+      <w:pPr>
+        <w:spacing w:after="0"/>
+        <w:rPr>
+          <w:lang w:val="en-US"/>
+        </w:rPr>
+      </w:pPr>
+      <w:r>
+        <w:rPr>
+          <w:lang w:val="en-US"/>
+        </w:rPr>
+        <w:t xml:space="preserve">Parameter for </w:t>
+      </w:r>
+      <w:hyperlink w:anchor="MaxN" w:history="1">
+        <w:r>
+          <w:rPr>
+            <w:rStyle w:val="Hyperlink"/>
+            <w:lang w:val="en-US"/>
+          </w:rPr>
+          <w:t>Max-N</w:t>
+        </w:r>
+      </w:hyperlink>
+      <w:r>
+        <w:rPr>
+          <w:lang w:val="en-US"/>
+        </w:rPr>
+        <w:t xml:space="preserve">, </w:t>
+      </w:r>
+      <w:hyperlink w:anchor="ExpectimaxN" w:history="1">
+        <w:r>
+          <w:rPr>
+            <w:rStyle w:val="Hyperlink"/>
+            <w:lang w:val="en-US"/>
+          </w:rPr>
+          <w:t>Expectimax-N</w:t>
+        </w:r>
+      </w:hyperlink>
+      <w:r>
+        <w:rPr>
+          <w:lang w:val="en-US"/>
+        </w:rPr>
+        <w:t xml:space="preserve"> or </w:t>
+      </w:r>
+      <w:hyperlink w:anchor="wrapper" w:history="1">
+        <w:r>
+          <w:rPr>
+            <w:rStyle w:val="Hyperlink"/>
+            <w:lang w:val="en-US"/>
+          </w:rPr>
+          <w:t>wrapper</w:t>
+        </w:r>
+      </w:hyperlink>
+      <w:r>
+        <w:rPr>
+          <w:lang w:val="en-US"/>
+        </w:rPr>
+        <w:t xml:space="preserve"> agents :</w:t>
+      </w:r>
+    </w:p>
+    <w:p>
+      <w:pPr>
+        <w:pStyle w:val="Listenabsatz"/>
+        <w:numPr>
+          <w:ilvl w:val="0"/>
+          <w:numId w:val="4"/>
+        </w:numPr>
+        <w:spacing w:after="0"/>
+        <w:rPr>
+          <w:lang w:val="en-US"/>
+        </w:rPr>
+      </w:pPr>
+      <w:r>
+        <w:rPr>
+          <w:b/>
+          <w:lang w:val="en-US"/>
+        </w:rPr>
+        <w:t>Tree Depth</w:t>
+      </w:r>
+      <w:r>
+        <w:rPr>
+          <w:lang w:val="en-US"/>
+        </w:rPr>
+        <w:t>: [10] the maximum tree depth (recursion depth) of the agent.</w:t>
+      </w:r>
+    </w:p>
+    <w:p>
+      <w:pPr>
+        <w:pStyle w:val="Listenabsatz"/>
+        <w:numPr>
+          <w:ilvl w:val="0"/>
+          <w:numId w:val="4"/>
+        </w:numPr>
+        <w:spacing w:after="0"/>
+        <w:rPr>
+          <w:lang w:val="en-US"/>
+        </w:rPr>
+      </w:pPr>
+      <w:r>
+        <w:rPr>
+          <w:b/>
+          <w:lang w:val="en-US"/>
+        </w:rPr>
+        <w:t>Max-N Hashmap</w:t>
+      </w:r>
+      <w:r>
+        <w:rPr>
+          <w:lang w:val="en-US"/>
+        </w:rPr>
+        <w:t>: [true] use hash map to store already visited states (only Max-N). ExpectimaxN, MaxNWrapper and ExpectimaxNWrapper have NO hash map.</w:t>
+      </w:r>
+    </w:p>
+    <w:p>
+      <w:pPr>
+        <w:spacing w:after="0"/>
+        <w:rPr>
+          <w:lang w:val="en-US"/>
+        </w:rPr>
+      </w:pPr>
+    </w:p>
+    <w:p>
+      <w:pPr>
+        <w:pStyle w:val="berschrift3"/>
+        <w:rPr>
+          <w:rFonts w:eastAsia="Times New Roman"/>
+          <w:lang w:val="en-US"/>
+        </w:rPr>
+      </w:pPr>
+      <w:bookmarkStart w:id="52" w:name="_Toc33631657"/>
+      <w:r>
+        <w:rPr>
+          <w:rFonts w:eastAsia="Times New Roman"/>
+          <w:lang w:val="en-US"/>
+        </w:rPr>
+        <w:lastRenderedPageBreak/>
+        <w:t>Ot</w:t>
+      </w:r>
+      <w:bookmarkStart w:id="53" w:name="Other_params"/>
+      <w:bookmarkEnd w:id="53"/>
+      <w:r>
+        <w:rPr>
+          <w:rFonts w:eastAsia="Times New Roman"/>
+          <w:lang w:val="en-US"/>
+        </w:rPr>
+        <w:t>her Params</w:t>
+      </w:r>
+      <w:bookmarkEnd w:id="52"/>
+    </w:p>
+    <w:p>
+      <w:pPr>
+        <w:rPr>
+          <w:lang w:val="en-US"/>
+        </w:rPr>
+      </w:pPr>
+      <w:r>
+        <w:rPr>
+          <w:lang w:val="en-US"/>
+        </w:rPr>
+        <w:t xml:space="preserve">Upper part: Parameters relevant for all agents (evaluation + wrapping). </w:t>
+      </w:r>
+      <w:r>
+        <w:rPr>
+          <w:lang w:val="en-US"/>
+        </w:rPr>
+        <w:br/>
+        <w:t>Lower part: Parameters relevant for all trainable agents (training).</w:t>
+      </w:r>
+    </w:p>
+    <w:p>
+      <w:pPr>
+        <w:rPr>
+          <w:lang w:val="en-US"/>
+        </w:rPr>
+      </w:pPr>
+      <w:r>
+        <w:rPr>
+          <w:noProof/>
+        </w:rPr>
+        <w:drawing>
+          <wp:inline distT="0" distB="0" distL="0" distR="0" wp14:anchorId="66D846DE" wp14:editId="1223A478">
+            <wp:extent cx="3360420" cy="2392680"/>
+            <wp:effectExtent l="0" t="0" r="0" b="7620"/>
+            <wp:docPr id="5" name="Grafik 8"/>
+            <wp:cNvGraphicFramePr>
+              <a:graphicFrameLocks xmlns:a="http://schemas.openxmlformats.org/drawingml/2006/main" noChangeAspect="1"/>
+            </wp:cNvGraphicFramePr>
+            <a:graphic xmlns:a="http://schemas.openxmlformats.org/drawingml/2006/main">
+              <a:graphicData uri="http://schemas.openxmlformats.org/drawingml/2006/picture">
+                <pic:pic xmlns:pic="http://schemas.openxmlformats.org/drawingml/2006/picture">
+                  <pic:nvPicPr>
+                    <pic:cNvPr id="0" name="Grafik 8"/>
                     <pic:cNvPicPr>
                       <a:picLocks noChangeAspect="1" noChangeArrowheads="1"/>
                     </pic:cNvPicPr>
@@ -8253,652 +9129,6 @@
         <w:rPr>
           <w:lang w:val="en-US"/>
         </w:rPr>
-        <w:t xml:space="preserve">Parameter for </w:t>
-      </w:r>
-      <w:hyperlink w:anchor="MCTS" w:history="1">
-        <w:r>
-          <w:rPr>
-            <w:rStyle w:val="Hyperlink"/>
-            <w:lang w:val="en-US"/>
-          </w:rPr>
-          <w:t>MCTS</w:t>
-        </w:r>
-      </w:hyperlink>
-      <w:r>
-        <w:rPr>
-          <w:lang w:val="en-US"/>
-        </w:rPr>
-        <w:t xml:space="preserve"> agent (class MCTSAgentT) [defaults in brackets]:</w:t>
-      </w:r>
-    </w:p>
-    <w:p>
-      <w:pPr>
-        <w:pStyle w:val="Listenabsatz"/>
-        <w:numPr>
-          <w:ilvl w:val="0"/>
-          <w:numId w:val="4"/>
-        </w:numPr>
-        <w:spacing w:after="0"/>
-        <w:ind w:left="714" w:hanging="357"/>
-        <w:rPr>
-          <w:lang w:val="en-US"/>
-        </w:rPr>
-      </w:pPr>
-      <w:r>
-        <w:rPr>
-          <w:b/>
-          <w:lang w:val="en-US"/>
-        </w:rPr>
-        <w:t>Iterations</w:t>
-      </w:r>
-      <w:r>
-        <w:rPr>
-          <w:lang w:val="en-US"/>
-        </w:rPr>
-        <w:t>: [1000] how many rollouts are performed</w:t>
-      </w:r>
-    </w:p>
-    <w:p>
-      <w:pPr>
-        <w:pStyle w:val="Listenabsatz"/>
-        <w:numPr>
-          <w:ilvl w:val="0"/>
-          <w:numId w:val="4"/>
-        </w:numPr>
-        <w:spacing w:after="0"/>
-        <w:ind w:left="714" w:hanging="357"/>
-        <w:rPr>
-          <w:lang w:val="en-US"/>
-        </w:rPr>
-      </w:pPr>
-      <w:r>
-        <w:rPr>
-          <w:b/>
-          <w:lang w:val="en-US"/>
-        </w:rPr>
-        <w:t>Selector</w:t>
-      </w:r>
-      <w:r>
-        <w:rPr>
-          <w:lang w:val="en-US"/>
-        </w:rPr>
-        <w:t>: [UCT] which tree policy to follow, which nodes to select: UCT = Upper Confindence Bound for Trees, eps-greedy = epsilon greedy, roulette wheel = select nodes with probability in proportion to their value</w:t>
-      </w:r>
-    </w:p>
-    <w:p>
-      <w:pPr>
-        <w:pStyle w:val="Listenabsatz"/>
-        <w:numPr>
-          <w:ilvl w:val="0"/>
-          <w:numId w:val="4"/>
-        </w:numPr>
-        <w:spacing w:after="0"/>
-        <w:ind w:left="714" w:hanging="357"/>
-        <w:rPr>
-          <w:lang w:val="en-US"/>
-        </w:rPr>
-      </w:pPr>
-      <w:r>
-        <w:rPr>
-          <w:b/>
-          <w:lang w:val="en-US"/>
-        </w:rPr>
-        <w:t>K[UCT]</w:t>
-      </w:r>
-      <w:r>
-        <w:rPr>
-          <w:lang w:val="en-US"/>
-        </w:rPr>
-        <w:t>: [1.414] (only if Selector = UCT) balances exploitation and exploration in the UCT formula</w:t>
-      </w:r>
-    </w:p>
-    <w:p>
-      <w:pPr>
-        <w:pStyle w:val="Listenabsatz"/>
-        <w:numPr>
-          <w:ilvl w:val="0"/>
-          <w:numId w:val="4"/>
-        </w:numPr>
-        <w:spacing w:after="0"/>
-        <w:ind w:left="714" w:hanging="357"/>
-        <w:rPr>
-          <w:lang w:val="en-US"/>
-        </w:rPr>
-      </w:pPr>
-      <w:r>
-        <w:rPr>
-          <w:b/>
-          <w:lang w:val="en-US"/>
-        </w:rPr>
-        <w:t>epsilon greedy</w:t>
-      </w:r>
-      <w:r>
-        <w:rPr>
-          <w:lang w:val="en-US"/>
-        </w:rPr>
-        <w:t>: (only if Selector = UCT) select with probability epsilon a random node, else select the node with the best value</w:t>
-      </w:r>
-    </w:p>
-    <w:p>
-      <w:pPr>
-        <w:pStyle w:val="Listenabsatz"/>
-        <w:numPr>
-          <w:ilvl w:val="0"/>
-          <w:numId w:val="4"/>
-        </w:numPr>
-        <w:spacing w:after="0"/>
-        <w:ind w:left="714" w:hanging="357"/>
-        <w:rPr>
-          <w:lang w:val="en-US"/>
-        </w:rPr>
-      </w:pPr>
-      <w:r>
-        <w:rPr>
-          <w:b/>
-          <w:lang w:val="en-US"/>
-        </w:rPr>
-        <w:t>Tree Depth</w:t>
-      </w:r>
-      <w:r>
-        <w:rPr>
-          <w:lang w:val="en-US"/>
-        </w:rPr>
-        <w:t>: [10] the maximum MCTS tree depth</w:t>
-      </w:r>
-    </w:p>
-    <w:p>
-      <w:pPr>
-        <w:pStyle w:val="Listenabsatz"/>
-        <w:numPr>
-          <w:ilvl w:val="0"/>
-          <w:numId w:val="4"/>
-        </w:numPr>
-        <w:spacing w:after="0"/>
-        <w:ind w:left="714" w:hanging="357"/>
-        <w:rPr>
-          <w:lang w:val="en-US"/>
-        </w:rPr>
-      </w:pPr>
-      <w:r>
-        <w:rPr>
-          <w:b/>
-          <w:lang w:val="en-US"/>
-        </w:rPr>
-        <w:t>Rollout Depth</w:t>
-      </w:r>
-      <w:r>
-        <w:rPr>
-          <w:lang w:val="en-US"/>
-        </w:rPr>
-        <w:t>: [10] the maximum rollout depth (how many plys)</w:t>
-      </w:r>
-    </w:p>
-    <w:p>
-      <w:pPr>
-        <w:pStyle w:val="Listenabsatz"/>
-        <w:numPr>
-          <w:ilvl w:val="0"/>
-          <w:numId w:val="4"/>
-        </w:numPr>
-        <w:spacing w:after="0"/>
-        <w:ind w:left="714" w:hanging="357"/>
-        <w:rPr>
-          <w:lang w:val="en-US"/>
-        </w:rPr>
-      </w:pPr>
-      <w:r>
-        <w:rPr>
-          <w:b/>
-          <w:lang w:val="en-US"/>
-        </w:rPr>
-        <w:t>Verbosity</w:t>
-      </w:r>
-      <w:r>
-        <w:rPr>
-          <w:lang w:val="en-US"/>
-        </w:rPr>
-        <w:t>: [0] 0=silent, 1=one line on System.out, 2, 3, … = one line for each child, grand-child, …</w:t>
-      </w:r>
-    </w:p>
-    <w:p>
-      <w:pPr>
-        <w:pStyle w:val="Listenabsatz"/>
-        <w:numPr>
-          <w:ilvl w:val="0"/>
-          <w:numId w:val="4"/>
-        </w:numPr>
-        <w:spacing w:after="0"/>
-        <w:ind w:left="714" w:hanging="357"/>
-        <w:rPr>
-          <w:lang w:val="en-US"/>
-        </w:rPr>
-      </w:pPr>
-      <w:r>
-        <w:rPr>
-          <w:b/>
-          <w:lang w:val="en-US"/>
-        </w:rPr>
-        <w:t>Normalize</w:t>
-      </w:r>
-      <w:r>
-        <w:rPr>
-          <w:lang w:val="en-US"/>
-        </w:rPr>
-        <w:t>: if checked, normalized the rollout value to range [0,1]. This requires to know what the maximum rollout value is. In case of 2048, the theoretical rollout maximum would be too high in most cases, so a maximum score is estimated online, specific to the state in question.</w:t>
-      </w:r>
-    </w:p>
-    <w:p>
-      <w:pPr>
-        <w:spacing w:after="0"/>
-        <w:rPr>
-          <w:lang w:val="en-US"/>
-        </w:rPr>
-      </w:pPr>
-      <w:r>
-        <w:rPr>
-          <w:lang w:val="en-US"/>
-        </w:rPr>
-        <w:br/>
-      </w:r>
-      <w:hyperlink w:anchor="MCTSE" w:history="1">
-        <w:r>
-          <w:rPr>
-            <w:rStyle w:val="Hyperlink"/>
-            <w:lang w:val="en-US"/>
-          </w:rPr>
-          <w:t>MCTSE</w:t>
-        </w:r>
-      </w:hyperlink>
-      <w:r>
-        <w:rPr>
-          <w:lang w:val="en-US"/>
-        </w:rPr>
-        <w:t xml:space="preserve"> (for MCTS Expectimax agent) has the same parameters </w:t>
-      </w:r>
-      <w:r>
-        <w:rPr>
-          <w:b/>
-          <w:lang w:val="en-US"/>
-        </w:rPr>
-        <w:t>plus</w:t>
-      </w:r>
-      <w:r>
-        <w:rPr>
-          <w:lang w:val="en-US"/>
-        </w:rPr>
-        <w:t>:</w:t>
-      </w:r>
-    </w:p>
-    <w:p>
-      <w:pPr>
-        <w:pStyle w:val="Listenabsatz"/>
-        <w:numPr>
-          <w:ilvl w:val="0"/>
-          <w:numId w:val="12"/>
-        </w:numPr>
-        <w:spacing w:after="0"/>
-        <w:rPr>
-          <w:lang w:val="en-US"/>
-        </w:rPr>
-      </w:pPr>
-      <w:r>
-        <w:rPr>
-          <w:b/>
-          <w:lang w:val="en-US"/>
-        </w:rPr>
-        <w:t>Max Nodes</w:t>
-      </w:r>
-      <w:r>
-        <w:rPr>
-          <w:lang w:val="en-US"/>
-        </w:rPr>
-        <w:t>, the maximum number of allowed nodes (Expectimax nodes) in the tree</w:t>
-      </w:r>
-    </w:p>
-    <w:p>
-      <w:pPr>
-        <w:pStyle w:val="Listenabsatz"/>
-        <w:numPr>
-          <w:ilvl w:val="0"/>
-          <w:numId w:val="12"/>
-        </w:numPr>
-        <w:spacing w:after="0"/>
-        <w:rPr>
-          <w:lang w:val="en-US"/>
-        </w:rPr>
-      </w:pPr>
-      <w:r>
-        <w:rPr>
-          <w:b/>
-          <w:lang w:val="en-US"/>
-        </w:rPr>
-        <w:t>Number Agents</w:t>
-      </w:r>
-      <w:r>
-        <w:rPr>
-          <w:lang w:val="en-US"/>
-        </w:rPr>
-        <w:t>: the number of agents used for majority vote</w:t>
-      </w:r>
-    </w:p>
-    <w:p>
-      <w:pPr>
-        <w:pStyle w:val="Listenabsatz"/>
-        <w:numPr>
-          <w:ilvl w:val="0"/>
-          <w:numId w:val="12"/>
-        </w:numPr>
-        <w:spacing w:after="0"/>
-        <w:rPr>
-          <w:lang w:val="en-US"/>
-        </w:rPr>
-      </w:pPr>
-      <w:r>
-        <w:rPr>
-          <w:b/>
-          <w:lang w:val="en-US"/>
-        </w:rPr>
-        <w:t>alternate version</w:t>
-      </w:r>
-      <w:r>
-        <w:rPr>
-          <w:lang w:val="en-US"/>
-        </w:rPr>
-        <w:t>: (recommended not to check)</w:t>
-      </w:r>
-    </w:p>
-    <w:p>
-      <w:pPr>
-        <w:pStyle w:val="Listenabsatz"/>
-        <w:numPr>
-          <w:ilvl w:val="0"/>
-          <w:numId w:val="12"/>
-        </w:numPr>
-        <w:spacing w:after="0"/>
-        <w:rPr>
-          <w:lang w:val="en-US"/>
-        </w:rPr>
-      </w:pPr>
-      <w:r>
-        <w:rPr>
-          <w:b/>
-          <w:lang w:val="en-US"/>
-        </w:rPr>
-        <w:t>enable heuristic</w:t>
-      </w:r>
-      <w:r>
-        <w:rPr>
-          <w:lang w:val="en-US"/>
-        </w:rPr>
-        <w:t>: (specific for 2048 only, recommended not to check)</w:t>
-      </w:r>
-    </w:p>
-    <w:p>
-      <w:pPr>
-        <w:spacing w:after="0"/>
-        <w:ind w:left="357"/>
-        <w:rPr>
-          <w:lang w:val="en-US"/>
-        </w:rPr>
-      </w:pPr>
-    </w:p>
-    <w:p>
-      <w:pPr>
-        <w:pStyle w:val="berschrift3"/>
-        <w:rPr>
-          <w:rFonts w:eastAsia="Times New Roman"/>
-          <w:lang w:val="en-US"/>
-        </w:rPr>
-      </w:pPr>
-      <w:bookmarkStart w:id="49" w:name="_Other_params_1"/>
-      <w:bookmarkStart w:id="50" w:name="_Toc31450501"/>
-      <w:bookmarkEnd w:id="49"/>
-      <w:r>
-        <w:rPr>
-          <w:rFonts w:eastAsia="Times New Roman"/>
-          <w:lang w:val="en-US"/>
-        </w:rPr>
-        <w:t>MaxN Params</w:t>
-      </w:r>
-      <w:bookmarkEnd w:id="50"/>
-    </w:p>
-    <w:p>
-      <w:pPr>
-        <w:spacing w:after="0"/>
-        <w:rPr>
-          <w:lang w:val="en-US"/>
-        </w:rPr>
-      </w:pPr>
-      <w:r>
-        <w:rPr>
-          <w:lang w:val="en-US"/>
-        </w:rPr>
-        <w:t xml:space="preserve">Parameter for </w:t>
-      </w:r>
-      <w:hyperlink w:anchor="MaxN" w:history="1">
-        <w:r>
-          <w:rPr>
-            <w:rStyle w:val="Hyperlink"/>
-            <w:lang w:val="en-US"/>
-          </w:rPr>
-          <w:t>Max-N</w:t>
-        </w:r>
-      </w:hyperlink>
-      <w:r>
-        <w:rPr>
-          <w:lang w:val="en-US"/>
-        </w:rPr>
-        <w:t xml:space="preserve">, </w:t>
-      </w:r>
-      <w:hyperlink w:anchor="ExpectimaxN" w:history="1">
-        <w:r>
-          <w:rPr>
-            <w:rStyle w:val="Hyperlink"/>
-            <w:lang w:val="en-US"/>
-          </w:rPr>
-          <w:t>Expectimax-N</w:t>
-        </w:r>
-      </w:hyperlink>
-      <w:r>
-        <w:rPr>
-          <w:lang w:val="en-US"/>
-        </w:rPr>
-        <w:t xml:space="preserve"> or </w:t>
-      </w:r>
-      <w:hyperlink w:anchor="wrapper" w:history="1">
-        <w:r>
-          <w:rPr>
-            <w:rStyle w:val="Hyperlink"/>
-            <w:lang w:val="en-US"/>
-          </w:rPr>
-          <w:t>wrapper</w:t>
-        </w:r>
-      </w:hyperlink>
-      <w:r>
-        <w:rPr>
-          <w:lang w:val="en-US"/>
-        </w:rPr>
-        <w:t xml:space="preserve"> agents :</w:t>
-      </w:r>
-    </w:p>
-    <w:p>
-      <w:pPr>
-        <w:pStyle w:val="Listenabsatz"/>
-        <w:numPr>
-          <w:ilvl w:val="0"/>
-          <w:numId w:val="4"/>
-        </w:numPr>
-        <w:spacing w:after="0"/>
-        <w:rPr>
-          <w:lang w:val="en-US"/>
-        </w:rPr>
-      </w:pPr>
-      <w:r>
-        <w:rPr>
-          <w:b/>
-          <w:lang w:val="en-US"/>
-        </w:rPr>
-        <w:t>Tree Depth</w:t>
-      </w:r>
-      <w:r>
-        <w:rPr>
-          <w:lang w:val="en-US"/>
-        </w:rPr>
-        <w:t>: [10] the maximum tree depth (recursion depth) of the agent.</w:t>
-      </w:r>
-    </w:p>
-    <w:p>
-      <w:pPr>
-        <w:pStyle w:val="Listenabsatz"/>
-        <w:numPr>
-          <w:ilvl w:val="0"/>
-          <w:numId w:val="4"/>
-        </w:numPr>
-        <w:spacing w:after="0"/>
-        <w:rPr>
-          <w:lang w:val="en-US"/>
-        </w:rPr>
-      </w:pPr>
-      <w:r>
-        <w:rPr>
-          <w:b/>
-          <w:lang w:val="en-US"/>
-        </w:rPr>
-        <w:t>Max-N Hashmap</w:t>
-      </w:r>
-      <w:r>
-        <w:rPr>
-          <w:lang w:val="en-US"/>
-        </w:rPr>
-        <w:t>: [true] use hash map to store already visited states (only Max-N). ExpectimaxN, MaxNWrapper and ExpectimaxNWrapper have NO hash map.</w:t>
-      </w:r>
-    </w:p>
-    <w:p>
-      <w:pPr>
-        <w:spacing w:after="0"/>
-        <w:rPr>
-          <w:lang w:val="en-US"/>
-        </w:rPr>
-      </w:pPr>
-    </w:p>
-    <w:p>
-      <w:pPr>
-        <w:pStyle w:val="berschrift3"/>
-        <w:rPr>
-          <w:rFonts w:eastAsia="Times New Roman"/>
-          <w:lang w:val="en-US"/>
-        </w:rPr>
-      </w:pPr>
-      <w:bookmarkStart w:id="51" w:name="_Toc31450502"/>
-      <w:r>
-        <w:rPr>
-          <w:rFonts w:eastAsia="Times New Roman"/>
-          <w:lang w:val="en-US"/>
-        </w:rPr>
-        <w:t>Ot</w:t>
-      </w:r>
-      <w:bookmarkStart w:id="52" w:name="Other_params"/>
-      <w:bookmarkEnd w:id="52"/>
-      <w:r>
-        <w:rPr>
-          <w:rFonts w:eastAsia="Times New Roman"/>
-          <w:lang w:val="en-US"/>
-        </w:rPr>
-        <w:t>her Params</w:t>
-      </w:r>
-      <w:bookmarkEnd w:id="51"/>
-    </w:p>
-    <w:p>
-      <w:pPr>
-        <w:rPr>
-          <w:lang w:val="en-US"/>
-        </w:rPr>
-      </w:pPr>
-      <w:r>
-        <w:rPr>
-          <w:lang w:val="en-US"/>
-        </w:rPr>
-        <w:t xml:space="preserve">Upper part: Parameters relevant for all agents (evaluation + wrapping). </w:t>
-      </w:r>
-      <w:r>
-        <w:rPr>
-          <w:lang w:val="en-US"/>
-        </w:rPr>
-        <w:br/>
-        <w:t>Lower part: Parameters relevant for all trainable agents (training).</w:t>
-      </w:r>
-    </w:p>
-    <w:p>
-      <w:pPr>
-        <w:rPr>
-          <w:lang w:val="en-US"/>
-        </w:rPr>
-      </w:pPr>
-      <w:r>
-        <w:rPr>
-          <w:noProof/>
-        </w:rPr>
-        <w:drawing>
-          <wp:inline distT="0" distB="0" distL="0" distR="0" wp14:anchorId="75040D9F" wp14:editId="378B78CF">
-            <wp:extent cx="3360420" cy="2392680"/>
-            <wp:effectExtent l="0" t="0" r="0" b="7620"/>
-            <wp:docPr id="5" name="Grafik 8"/>
-            <wp:cNvGraphicFramePr>
-              <a:graphicFrameLocks xmlns:a="http://schemas.openxmlformats.org/drawingml/2006/main" noChangeAspect="1"/>
-            </wp:cNvGraphicFramePr>
-            <a:graphic xmlns:a="http://schemas.openxmlformats.org/drawingml/2006/main">
-              <a:graphicData uri="http://schemas.openxmlformats.org/drawingml/2006/picture">
-                <pic:pic xmlns:pic="http://schemas.openxmlformats.org/drawingml/2006/picture">
-                  <pic:nvPicPr>
-                    <pic:cNvPr id="0" name="Grafik 8"/>
-                    <pic:cNvPicPr>
-                      <a:picLocks noChangeAspect="1" noChangeArrowheads="1"/>
-                    </pic:cNvPicPr>
-                  </pic:nvPicPr>
-                  <pic:blipFill>
-                    <a:blip r:embed="rId29">
-                      <a:extLst>
-                        <a:ext uri="{28A0092B-C50C-407E-A947-70E740481C1C}">
-                          <a14:useLocalDpi xmlns:a14="http://schemas.microsoft.com/office/drawing/2010/main" val="0"/>
-                        </a:ext>
-                      </a:extLst>
-                    </a:blip>
-                    <a:srcRect/>
-                    <a:stretch>
-                      <a:fillRect/>
-                    </a:stretch>
-                  </pic:blipFill>
-                  <pic:spPr bwMode="auto">
-                    <a:xfrm>
-                      <a:off x="0" y="0"/>
-                      <a:ext cx="3360420" cy="2392680"/>
-                    </a:xfrm>
-                    <a:prstGeom prst="rect">
-                      <a:avLst/>
-                    </a:prstGeom>
-                    <a:noFill/>
-                    <a:ln>
-                      <a:noFill/>
-                    </a:ln>
-                  </pic:spPr>
-                </pic:pic>
-              </a:graphicData>
-            </a:graphic>
-          </wp:inline>
-        </w:drawing>
-      </w:r>
-    </w:p>
-    <w:p>
-      <w:pPr>
-        <w:spacing w:after="0"/>
-        <w:rPr>
-          <w:lang w:val="en-US"/>
-        </w:rPr>
-      </w:pPr>
-      <w:r>
-        <w:rPr>
-          <w:lang w:val="en-US"/>
-        </w:rPr>
         <w:t xml:space="preserve">During or after training an agent, this agent can be evaluated by an </w:t>
       </w:r>
       <w:hyperlink w:anchor="evaluators" w:history="1">
@@ -8966,8 +9196,8 @@
         </w:rPr>
         <w:t>Qui</w:t>
       </w:r>
-      <w:bookmarkStart w:id="53" w:name="QuickEvalMode"/>
-      <w:bookmarkEnd w:id="53"/>
+      <w:bookmarkStart w:id="54" w:name="QuickEvalMode"/>
+      <w:bookmarkEnd w:id="54"/>
       <w:r>
         <w:rPr>
           <w:b/>
@@ -9117,8 +9347,8 @@
         </w:rPr>
         <w:t>N</w:t>
       </w:r>
-      <w:bookmarkStart w:id="54" w:name="NumEval"/>
-      <w:bookmarkEnd w:id="54"/>
+      <w:bookmarkStart w:id="55" w:name="NumEval"/>
+      <w:bookmarkEnd w:id="55"/>
       <w:r>
         <w:rPr>
           <w:b/>
@@ -9198,8 +9428,8 @@
         </w:rPr>
         <w:t>Sto</w:t>
       </w:r>
-      <w:bookmarkStart w:id="55" w:name="StopTest"/>
-      <w:bookmarkEnd w:id="55"/>
+      <w:bookmarkStart w:id="56" w:name="StopTest"/>
+      <w:bookmarkEnd w:id="56"/>
       <w:r>
         <w:rPr>
           <w:b/>
@@ -9249,8 +9479,8 @@
         </w:rPr>
         <w:t>Sto</w:t>
       </w:r>
-      <w:bookmarkStart w:id="56" w:name="StopEval"/>
-      <w:bookmarkEnd w:id="56"/>
+      <w:bookmarkStart w:id="57" w:name="StopEval"/>
+      <w:bookmarkEnd w:id="57"/>
       <w:r>
         <w:rPr>
           <w:b/>
@@ -9365,6 +9595,7 @@
           <w:b/>
           <w:lang w:val="en-US"/>
         </w:rPr>
+        <w:lastRenderedPageBreak/>
         <w:t>Learn from RM</w:t>
       </w:r>
       <w:r>
@@ -9421,8 +9652,8 @@
         </w:rPr>
         <w:t>Wr</w:t>
       </w:r>
-      <w:bookmarkStart w:id="57" w:name="wrapper"/>
-      <w:bookmarkEnd w:id="57"/>
+      <w:bookmarkStart w:id="58" w:name="wrapper"/>
+      <w:bookmarkEnd w:id="58"/>
       <w:r>
         <w:rPr>
           <w:b/>
@@ -9496,7 +9727,7 @@
         </w:rPr>
         <w:t xml:space="preserve">: use either </w:t>
       </w:r>
-      <w:hyperlink r:id="rId30" w:history="1">
+      <w:hyperlink r:id="rId29" w:history="1">
         <w:r>
           <w:rPr>
             <w:rStyle w:val="Hyperlink"/>
@@ -9511,7 +9742,7 @@
         </w:rPr>
         <w:t xml:space="preserve"> or </w:t>
       </w:r>
-      <w:hyperlink r:id="rId31" w:history="1">
+      <w:hyperlink r:id="rId30" w:history="1">
         <w:r>
           <w:rPr>
             <w:rStyle w:val="Hyperlink"/>
@@ -9526,7 +9757,7 @@
         </w:rPr>
         <w:t xml:space="preserve"> with this nPly as a wrapper around the actual agent. Which of both wrappers is used depends on the game:  </w:t>
       </w:r>
-      <w:hyperlink r:id="rId32" w:history="1">
+      <w:hyperlink r:id="rId31" w:history="1">
         <w:r>
           <w:rPr>
             <w:rStyle w:val="Hyperlink"/>
@@ -9541,7 +9772,7 @@
         </w:rPr>
         <w:t xml:space="preserve"> for deterministic,  </w:t>
       </w:r>
-      <w:hyperlink r:id="rId33" w:history="1">
+      <w:hyperlink r:id="rId32" w:history="1">
         <w:r>
           <w:rPr>
             <w:rStyle w:val="Hyperlink"/>
@@ -9572,14 +9803,14 @@
           <w:lang w:val="en-US"/>
         </w:rPr>
       </w:pPr>
-      <w:bookmarkStart w:id="58" w:name="_Toc31450503"/>
+      <w:bookmarkStart w:id="59" w:name="_Toc33631658"/>
       <w:r>
         <w:rPr>
           <w:lang w:val="en-US"/>
         </w:rPr>
         <w:t>Logs</w:t>
       </w:r>
-      <w:bookmarkEnd w:id="58"/>
+      <w:bookmarkEnd w:id="59"/>
     </w:p>
     <w:p>
       <w:pPr>
@@ -9681,7 +9912,7 @@
           <w:noProof/>
         </w:rPr>
         <w:drawing>
-          <wp:inline distT="0" distB="0" distL="0" distR="0" wp14:anchorId="7CA67456" wp14:editId="18CA10F7">
+          <wp:inline distT="0" distB="0" distL="0" distR="0" wp14:anchorId="7C693FB2" wp14:editId="6CBD8107">
             <wp:extent cx="2537460" cy="1059180"/>
             <wp:effectExtent l="0" t="0" r="0" b="7620"/>
             <wp:docPr id="6" name="Grafik 7"/>
@@ -9698,7 +9929,7 @@
                     </pic:cNvPicPr>
                   </pic:nvPicPr>
                   <pic:blipFill>
-                    <a:blip r:embed="rId34">
+                    <a:blip r:embed="rId33">
                       <a:extLst>
                         <a:ext uri="{28A0092B-C50C-407E-A947-70E740481C1C}">
                           <a14:useLocalDpi xmlns:a14="http://schemas.microsoft.com/office/drawing/2010/main" val="0"/>
@@ -9737,14 +9968,14 @@
           <w:lang w:val="en-US"/>
         </w:rPr>
       </w:pPr>
-      <w:bookmarkStart w:id="59" w:name="_Toc31450504"/>
+      <w:bookmarkStart w:id="60" w:name="_Toc33631659"/>
       <w:r>
         <w:rPr>
           <w:lang w:val="en-US"/>
         </w:rPr>
         <w:t>Options Menu</w:t>
       </w:r>
-      <w:bookmarkEnd w:id="59"/>
+      <w:bookmarkEnd w:id="60"/>
     </w:p>
     <w:p>
       <w:pPr>
@@ -9808,7 +10039,7 @@
         </w:rPr>
         <w:t xml:space="preserve">: [true] if checked, enable advanced logging, i.e. the possibility to restore from a temporary gamelog when the main program has crashed before the logging session was closed normally, see </w:t>
       </w:r>
-      <w:hyperlink r:id="rId35" w:history="1">
+      <w:hyperlink r:id="rId34" w:history="1">
         <w:r>
           <w:rPr>
             <w:rStyle w:val="Hyperlink"/>
@@ -9898,14 +10129,14 @@
           <w:lang w:val="en-US"/>
         </w:rPr>
       </w:pPr>
-      <w:bookmarkStart w:id="60" w:name="_Toc31450505"/>
+      <w:bookmarkStart w:id="61" w:name="_Toc33631660"/>
       <w:r>
         <w:rPr>
           <w:lang w:val="en-US"/>
         </w:rPr>
         <w:t>Load Menu</w:t>
       </w:r>
-      <w:bookmarkEnd w:id="60"/>
+      <w:bookmarkEnd w:id="61"/>
     </w:p>
     <w:p>
       <w:pPr>
@@ -10001,22 +10232,23 @@
           <w:lang w:val="en-US"/>
         </w:rPr>
       </w:pPr>
-      <w:bookmarkStart w:id="61" w:name="_Toc31450506"/>
-      <w:r>
-        <w:rPr>
-          <w:lang w:val="en-US"/>
-        </w:rPr>
+      <w:bookmarkStart w:id="62" w:name="_Toc33631661"/>
+      <w:r>
+        <w:rPr>
+          <w:lang w:val="en-US"/>
+        </w:rPr>
+        <w:lastRenderedPageBreak/>
         <w:t>Available eval</w:t>
       </w:r>
-      <w:bookmarkStart w:id="62" w:name="evaluators"/>
+      <w:bookmarkStart w:id="63" w:name="evaluators"/>
+      <w:bookmarkEnd w:id="63"/>
+      <w:r>
+        <w:rPr>
+          <w:lang w:val="en-US"/>
+        </w:rPr>
+        <w:t>uators</w:t>
+      </w:r>
       <w:bookmarkEnd w:id="62"/>
-      <w:r>
-        <w:rPr>
-          <w:lang w:val="en-US"/>
-        </w:rPr>
-        <w:t>uators</w:t>
-      </w:r>
-      <w:bookmarkEnd w:id="61"/>
     </w:p>
     <w:p>
       <w:pPr>
@@ -10050,14 +10282,14 @@
           <w:lang w:val="en-US"/>
         </w:rPr>
       </w:pPr>
-      <w:bookmarkStart w:id="63" w:name="_Toc31450507"/>
+      <w:bookmarkStart w:id="64" w:name="_Toc33631662"/>
       <w:r>
         <w:rPr>
           <w:lang w:val="en-US"/>
         </w:rPr>
         <w:t>TicTacToe</w:t>
       </w:r>
-      <w:bookmarkEnd w:id="63"/>
+      <w:bookmarkEnd w:id="64"/>
       <w:r>
         <w:rPr>
           <w:lang w:val="en-US"/>
@@ -10201,14 +10433,14 @@
           <w:lang w:val="en-US"/>
         </w:rPr>
       </w:pPr>
-      <w:bookmarkStart w:id="64" w:name="_Toc31450508"/>
+      <w:bookmarkStart w:id="65" w:name="_Toc33631663"/>
       <w:r>
         <w:rPr>
           <w:lang w:val="en-US"/>
         </w:rPr>
         <w:t>Hex</w:t>
       </w:r>
-      <w:bookmarkEnd w:id="64"/>
+      <w:bookmarkEnd w:id="65"/>
       <w:r>
         <w:rPr>
           <w:lang w:val="en-US"/>
@@ -10479,8 +10711,8 @@
           <w:lang w:val="en-US"/>
         </w:rPr>
       </w:pPr>
-      <w:bookmarkStart w:id="65" w:name="_Toc31450509"/>
-      <w:bookmarkEnd w:id="65"/>
+      <w:bookmarkStart w:id="66" w:name="_Toc33631664"/>
+      <w:bookmarkEnd w:id="66"/>
     </w:p>
     <w:p>
       <w:pPr>
@@ -10539,6 +10771,7 @@
         <w:rPr>
           <w:lang w:val="en-US"/>
         </w:rPr>
+        <w:lastRenderedPageBreak/>
         <w:t xml:space="preserve">mode 1: use Evaluator2048_BoardPositions: load a large set of board positions from file gameStates.ser, analyze them when applying MC and MCTSE agents to them. </w:t>
       </w:r>
     </w:p>
@@ -10569,14 +10802,14 @@
           <w:lang w:val="en-US"/>
         </w:rPr>
       </w:pPr>
-      <w:bookmarkStart w:id="66" w:name="_Toc31450510"/>
+      <w:bookmarkStart w:id="67" w:name="_Toc33631665"/>
       <w:r>
         <w:rPr>
           <w:lang w:val="en-US"/>
         </w:rPr>
         <w:t>Connect-4</w:t>
       </w:r>
-      <w:bookmarkEnd w:id="66"/>
+      <w:bookmarkEnd w:id="67"/>
     </w:p>
     <w:p>
       <w:pPr>
@@ -10775,14 +11008,14 @@
           <w:lang w:val="en-US"/>
         </w:rPr>
       </w:pPr>
-      <w:bookmarkStart w:id="67" w:name="_Toc31450511"/>
+      <w:bookmarkStart w:id="68" w:name="_Toc33631666"/>
       <w:r>
         <w:rPr>
           <w:lang w:val="en-US"/>
         </w:rPr>
         <w:t>Nim</w:t>
       </w:r>
-      <w:bookmarkEnd w:id="67"/>
+      <w:bookmarkEnd w:id="68"/>
     </w:p>
     <w:p>
       <w:pPr>
@@ -10955,7 +11188,7 @@
           <w:lang w:val="en-US"/>
         </w:rPr>
       </w:pPr>
-      <w:bookmarkStart w:id="68" w:name="_Toc31450512"/>
+      <w:bookmarkStart w:id="69" w:name="_Toc33631667"/>
       <w:r>
         <w:rPr>
           <w:rFonts w:eastAsia="Times New Roman"/>
@@ -10963,7 +11196,7 @@
         </w:rPr>
         <w:t>Tournament System menu</w:t>
       </w:r>
-      <w:bookmarkEnd w:id="68"/>
+      <w:bookmarkEnd w:id="69"/>
     </w:p>
     <w:p>
       <w:pPr>
@@ -10986,7 +11219,7 @@
           <w:lang w:val="en-US"/>
         </w:rPr>
       </w:pPr>
-      <w:bookmarkStart w:id="69" w:name="_Toc31450513"/>
+      <w:bookmarkStart w:id="70" w:name="_Toc33631668"/>
       <w:r>
         <w:rPr>
           <w:rFonts w:eastAsia="Times New Roman"/>
@@ -10994,7 +11227,7 @@
         </w:rPr>
         <w:t>Start Tournament System</w:t>
       </w:r>
-      <w:bookmarkEnd w:id="69"/>
+      <w:bookmarkEnd w:id="70"/>
     </w:p>
     <w:p>
       <w:pPr>
@@ -11017,7 +11250,7 @@
           <w:lang w:val="en-US"/>
         </w:rPr>
       </w:pPr>
-      <w:bookmarkStart w:id="70" w:name="_Toc31450514"/>
+      <w:bookmarkStart w:id="71" w:name="_Toc33631669"/>
       <w:r>
         <w:rPr>
           <w:rFonts w:eastAsia="Times New Roman"/>
@@ -11025,7 +11258,7 @@
         </w:rPr>
         <w:t>Load &amp; Show Results from Disk</w:t>
       </w:r>
-      <w:bookmarkEnd w:id="70"/>
+      <w:bookmarkEnd w:id="71"/>
     </w:p>
     <w:p>
       <w:pPr>
@@ -11055,7 +11288,7 @@
           <w:lang w:val="en-US"/>
         </w:rPr>
       </w:pPr>
-      <w:bookmarkStart w:id="71" w:name="_Toc31450515"/>
+      <w:bookmarkStart w:id="72" w:name="_Toc33631670"/>
       <w:r>
         <w:rPr>
           <w:rFonts w:eastAsia="Times New Roman"/>
@@ -11063,7 +11296,7 @@
         </w:rPr>
         <w:t>Help</w:t>
       </w:r>
-      <w:bookmarkEnd w:id="71"/>
+      <w:bookmarkEnd w:id="72"/>
     </w:p>
     <w:p>
       <w:pPr>
@@ -11079,7 +11312,7 @@
         </w:rPr>
         <w:t xml:space="preserve">Hints for installation and configuration of the GBG source code are found in the GBG Wiki: </w:t>
       </w:r>
-      <w:hyperlink r:id="rId36" w:history="1">
+      <w:hyperlink r:id="rId35" w:history="1">
         <w:r>
           <w:rPr>
             <w:rStyle w:val="Hyperlink"/>
@@ -11105,15 +11338,16 @@
           <w:lang w:val="en-US"/>
         </w:rPr>
       </w:pPr>
-      <w:bookmarkStart w:id="72" w:name="_Toc31450516"/>
+      <w:bookmarkStart w:id="73" w:name="_Toc33631671"/>
       <w:r>
         <w:rPr>
           <w:rFonts w:eastAsia="Times New Roman"/>
           <w:lang w:val="en-US"/>
         </w:rPr>
+        <w:lastRenderedPageBreak/>
         <w:t>Show Help File</w:t>
       </w:r>
-      <w:bookmarkEnd w:id="72"/>
+      <w:bookmarkEnd w:id="73"/>
     </w:p>
     <w:p>
       <w:pPr>
@@ -11136,7 +11370,7 @@
           <w:lang w:val="en-US"/>
         </w:rPr>
       </w:pPr>
-      <w:bookmarkStart w:id="73" w:name="_Toc31450517"/>
+      <w:bookmarkStart w:id="74" w:name="_Toc33631672"/>
       <w:r>
         <w:rPr>
           <w:rFonts w:eastAsia="Times New Roman"/>
@@ -11144,7 +11378,7 @@
         </w:rPr>
         <w:t>Help File in Browser</w:t>
       </w:r>
-      <w:bookmarkEnd w:id="73"/>
+      <w:bookmarkEnd w:id="74"/>
     </w:p>
     <w:p>
       <w:pPr>
@@ -11167,7 +11401,7 @@
           <w:lang w:val="en-US"/>
         </w:rPr>
       </w:pPr>
-      <w:bookmarkStart w:id="74" w:name="_Toc31450518"/>
+      <w:bookmarkStart w:id="75" w:name="_Toc33631673"/>
       <w:r>
         <w:rPr>
           <w:rFonts w:eastAsia="Times New Roman"/>
@@ -11175,7 +11409,7 @@
         </w:rPr>
         <w:t>Show TR-GBG.pdf</w:t>
       </w:r>
-      <w:bookmarkEnd w:id="74"/>
+      <w:bookmarkEnd w:id="75"/>
     </w:p>
     <w:p>
       <w:pPr>
@@ -13651,7 +13885,7 @@
 </file>
 
 <file path=customXml/itemProps1.xml><?xml version="1.0" encoding="utf-8"?>
-<ds:datastoreItem xmlns:ds="http://schemas.openxmlformats.org/officeDocument/2006/customXml" ds:itemID="{33C72B3E-17EC-459D-8387-30C0D0F25621}">
+<ds:datastoreItem xmlns:ds="http://schemas.openxmlformats.org/officeDocument/2006/customXml" ds:itemID="{04B222CD-F09B-493D-86FF-144295990E54}">
   <ds:schemaRefs>
     <ds:schemaRef ds:uri="http://schemas.openxmlformats.org/officeDocument/2006/bibliography"/>
   </ds:schemaRefs>

</xml_diff>